<commit_message>
realizados 3.1 y 3.2
</commit_message>
<xml_diff>
--- a/Parte 1/AE-1. Plan de Empresa(parte1).docx
+++ b/Parte 1/AE-1. Plan de Empresa(parte1).docx
@@ -308,23 +308,7 @@
                                           <w:color w:val="FFFFFF" w:themeColor="background1"/>
                                           <w:lang w:val="es-ES"/>
                                         </w:rPr>
-                                        <w:t xml:space="preserve">Gerard </w:t>
-                                      </w:r>
-                                      <w:proofErr w:type="spellStart"/>
-                                      <w:r>
-                                        <w:rPr>
-                                          <w:color w:val="FFFFFF" w:themeColor="background1"/>
-                                          <w:lang w:val="es-ES"/>
-                                        </w:rPr>
-                                        <w:t>Perujo</w:t>
-                                      </w:r>
-                                      <w:proofErr w:type="spellEnd"/>
-                                      <w:r>
-                                        <w:rPr>
-                                          <w:color w:val="FFFFFF" w:themeColor="background1"/>
-                                          <w:lang w:val="es-ES"/>
-                                        </w:rPr>
-                                        <w:t>,</w:t>
+                                        <w:t>Gerard Perujo,</w:t>
                                       </w:r>
                                     </w:p>
                                   </w:sdtContent>
@@ -362,17 +346,8 @@
                                           <w:color w:val="FFFFFF" w:themeColor="background1"/>
                                           <w:lang w:val="es-ES"/>
                                         </w:rPr>
-                                        <w:t xml:space="preserve">artín </w:t>
+                                        <w:t>artín Simal</w:t>
                                       </w:r>
-                                      <w:proofErr w:type="spellStart"/>
-                                      <w:r>
-                                        <w:rPr>
-                                          <w:color w:val="FFFFFF" w:themeColor="background1"/>
-                                          <w:lang w:val="es-ES"/>
-                                        </w:rPr>
-                                        <w:t>Simal</w:t>
-                                      </w:r>
-                                      <w:proofErr w:type="spellEnd"/>
                                     </w:p>
                                   </w:sdtContent>
                                 </w:sdt>
@@ -514,23 +489,7 @@
                                     <w:color w:val="FFFFFF" w:themeColor="background1"/>
                                     <w:lang w:val="es-ES"/>
                                   </w:rPr>
-                                  <w:t xml:space="preserve">Gerard </w:t>
-                                </w:r>
-                                <w:proofErr w:type="spellStart"/>
-                                <w:r>
-                                  <w:rPr>
-                                    <w:color w:val="FFFFFF" w:themeColor="background1"/>
-                                    <w:lang w:val="es-ES"/>
-                                  </w:rPr>
-                                  <w:t>Perujo</w:t>
-                                </w:r>
-                                <w:proofErr w:type="spellEnd"/>
-                                <w:r>
-                                  <w:rPr>
-                                    <w:color w:val="FFFFFF" w:themeColor="background1"/>
-                                    <w:lang w:val="es-ES"/>
-                                  </w:rPr>
-                                  <w:t>,</w:t>
+                                  <w:t>Gerard Perujo,</w:t>
                                 </w:r>
                               </w:p>
                             </w:sdtContent>
@@ -568,17 +527,8 @@
                                     <w:color w:val="FFFFFF" w:themeColor="background1"/>
                                     <w:lang w:val="es-ES"/>
                                   </w:rPr>
-                                  <w:t xml:space="preserve">artín </w:t>
+                                  <w:t>artín Simal</w:t>
                                 </w:r>
-                                <w:proofErr w:type="spellStart"/>
-                                <w:r>
-                                  <w:rPr>
-                                    <w:color w:val="FFFFFF" w:themeColor="background1"/>
-                                    <w:lang w:val="es-ES"/>
-                                  </w:rPr>
-                                  <w:t>Simal</w:t>
-                                </w:r>
-                                <w:proofErr w:type="spellEnd"/>
                               </w:p>
                             </w:sdtContent>
                           </w:sdt>
@@ -714,18 +664,8 @@
                                         <w:sz w:val="72"/>
                                         <w:szCs w:val="72"/>
                                       </w:rPr>
-                                      <w:t xml:space="preserve">Plan De </w:t>
+                                      <w:t>Plan De Empresa</w:t>
                                     </w:r>
-                                    <w:proofErr w:type="spellStart"/>
-                                    <w:r>
-                                      <w:rPr>
-                                        <w:color w:val="FFFFFF" w:themeColor="background1"/>
-                                        <w:sz w:val="72"/>
-                                        <w:szCs w:val="72"/>
-                                      </w:rPr>
-                                      <w:t>Empresa</w:t>
-                                    </w:r>
-                                    <w:proofErr w:type="spellEnd"/>
                                   </w:p>
                                 </w:sdtContent>
                               </w:sdt>
@@ -780,18 +720,8 @@
                                   <w:sz w:val="72"/>
                                   <w:szCs w:val="72"/>
                                 </w:rPr>
-                                <w:t xml:space="preserve">Plan De </w:t>
+                                <w:t>Plan De Empresa</w:t>
                               </w:r>
-                              <w:proofErr w:type="spellStart"/>
-                              <w:r>
-                                <w:rPr>
-                                  <w:color w:val="FFFFFF" w:themeColor="background1"/>
-                                  <w:sz w:val="72"/>
-                                  <w:szCs w:val="72"/>
-                                </w:rPr>
-                                <w:t>Empresa</w:t>
-                              </w:r>
-                              <w:proofErr w:type="spellEnd"/>
                             </w:p>
                           </w:sdtContent>
                         </w:sdt>
@@ -1056,20 +986,8 @@
           <w:szCs w:val="22"/>
           <w:lang w:val="es-ES"/>
         </w:rPr>
-        <w:t>…</w:t>
-      </w:r>
-      <w:proofErr w:type="gramStart"/>
-      <w:r>
-        <w:rPr>
-          <w:rFonts w:asciiTheme="minorHAnsi" w:hAnsiTheme="minorHAnsi" w:cstheme="minorHAnsi"/>
-          <w:color w:val="333333"/>
-          <w:sz w:val="22"/>
-          <w:szCs w:val="22"/>
-          <w:lang w:val="es-ES"/>
-        </w:rPr>
-        <w:t>…….</w:t>
-      </w:r>
-      <w:proofErr w:type="gramEnd"/>
+        <w:t>……….</w:t>
+      </w:r>
       <w:r>
         <w:rPr>
           <w:rFonts w:asciiTheme="minorHAnsi" w:hAnsiTheme="minorHAnsi" w:cstheme="minorHAnsi"/>
@@ -1228,9 +1146,8 @@
           <w:szCs w:val="22"/>
           <w:lang w:val="es-ES"/>
         </w:rPr>
-        <w:t>……</w:t>
-      </w:r>
-      <w:proofErr w:type="gramStart"/>
+        <w:t>………….</w:t>
+      </w:r>
       <w:r>
         <w:rPr>
           <w:rFonts w:asciiTheme="minorHAnsi" w:hAnsiTheme="minorHAnsi" w:cstheme="minorHAnsi"/>
@@ -1239,10 +1156,15 @@
           <w:szCs w:val="22"/>
           <w:lang w:val="es-ES"/>
         </w:rPr>
-        <w:t>…….</w:t>
-      </w:r>
-      <w:proofErr w:type="gramEnd"/>
-      <w:r>
+        <w:t>……..</w:t>
+      </w:r>
+    </w:p>
+    <w:p>
+      <w:pPr>
+        <w:pStyle w:val="NormalWeb"/>
+        <w:shd w:val="clear" w:color="auto" w:fill="FFFFFF"/>
+        <w:spacing w:before="180" w:beforeAutospacing="0" w:after="180" w:afterAutospacing="0"/>
+        <w:ind w:left="708" w:hanging="708"/>
         <w:rPr>
           <w:rFonts w:asciiTheme="minorHAnsi" w:hAnsiTheme="minorHAnsi" w:cstheme="minorHAnsi"/>
           <w:color w:val="333333"/>
@@ -1250,15 +1172,8 @@
           <w:szCs w:val="22"/>
           <w:lang w:val="es-ES"/>
         </w:rPr>
-        <w:t>……..</w:t>
-      </w:r>
-    </w:p>
-    <w:p>
-      <w:pPr>
-        <w:pStyle w:val="NormalWeb"/>
-        <w:shd w:val="clear" w:color="auto" w:fill="FFFFFF"/>
-        <w:spacing w:before="180" w:beforeAutospacing="0" w:after="180" w:afterAutospacing="0"/>
-        <w:ind w:left="708" w:hanging="708"/>
+      </w:pPr>
+      <w:r>
         <w:rPr>
           <w:rFonts w:asciiTheme="minorHAnsi" w:hAnsiTheme="minorHAnsi" w:cstheme="minorHAnsi"/>
           <w:color w:val="333333"/>
@@ -1266,7 +1181,8 @@
           <w:szCs w:val="22"/>
           <w:lang w:val="es-ES"/>
         </w:rPr>
-      </w:pPr>
+        <w:t xml:space="preserve">2.3 </w:t>
+      </w:r>
       <w:r>
         <w:rPr>
           <w:rFonts w:asciiTheme="minorHAnsi" w:hAnsiTheme="minorHAnsi" w:cstheme="minorHAnsi"/>
@@ -1275,7 +1191,7 @@
           <w:szCs w:val="22"/>
           <w:lang w:val="es-ES"/>
         </w:rPr>
-        <w:t xml:space="preserve">2.3 </w:t>
+        <w:t>Localización</w:t>
       </w:r>
       <w:r>
         <w:rPr>
@@ -1285,7 +1201,7 @@
           <w:szCs w:val="22"/>
           <w:lang w:val="es-ES"/>
         </w:rPr>
-        <w:t>Localización</w:t>
+        <w:t xml:space="preserve"> del negocio y su </w:t>
       </w:r>
       <w:r>
         <w:rPr>
@@ -1295,7 +1211,7 @@
           <w:szCs w:val="22"/>
           <w:lang w:val="es-ES"/>
         </w:rPr>
-        <w:t xml:space="preserve"> del negocio y su </w:t>
+        <w:t>justificación</w:t>
       </w:r>
       <w:r>
         <w:rPr>
@@ -1305,7 +1221,7 @@
           <w:szCs w:val="22"/>
           <w:lang w:val="es-ES"/>
         </w:rPr>
-        <w:t>justificación</w:t>
+        <w:t>………………………………</w:t>
       </w:r>
       <w:r>
         <w:rPr>
@@ -1315,30 +1231,8 @@
           <w:szCs w:val="22"/>
           <w:lang w:val="es-ES"/>
         </w:rPr>
-        <w:t>………………………………</w:t>
-      </w:r>
-      <w:r>
-        <w:rPr>
-          <w:rFonts w:asciiTheme="minorHAnsi" w:hAnsiTheme="minorHAnsi" w:cstheme="minorHAnsi"/>
-          <w:color w:val="333333"/>
-          <w:sz w:val="22"/>
-          <w:szCs w:val="22"/>
-          <w:lang w:val="es-ES"/>
-        </w:rPr>
-        <w:t>……</w:t>
-      </w:r>
-      <w:proofErr w:type="gramStart"/>
-      <w:r>
-        <w:rPr>
-          <w:rFonts w:asciiTheme="minorHAnsi" w:hAnsiTheme="minorHAnsi" w:cstheme="minorHAnsi"/>
-          <w:color w:val="333333"/>
-          <w:sz w:val="22"/>
-          <w:szCs w:val="22"/>
-          <w:lang w:val="es-ES"/>
-        </w:rPr>
-        <w:t>…….</w:t>
-      </w:r>
-      <w:proofErr w:type="gramEnd"/>
+        <w:t>………….</w:t>
+      </w:r>
       <w:r>
         <w:rPr>
           <w:rFonts w:asciiTheme="minorHAnsi" w:hAnsiTheme="minorHAnsi" w:cstheme="minorHAnsi"/>
@@ -1450,10 +1344,15 @@
           <w:szCs w:val="22"/>
           <w:lang w:val="es-ES"/>
         </w:rPr>
-        <w:t xml:space="preserve"> es </w:t>
-      </w:r>
-      <w:proofErr w:type="gramStart"/>
-      <w:r>
+        <w:t xml:space="preserve"> es el producto o servicio a ofrecer……………………………….</w:t>
+      </w:r>
+    </w:p>
+    <w:p>
+      <w:pPr>
+        <w:pStyle w:val="NormalWeb"/>
+        <w:shd w:val="clear" w:color="auto" w:fill="FFFFFF"/>
+        <w:spacing w:before="180" w:beforeAutospacing="0" w:after="180" w:afterAutospacing="0"/>
+        <w:ind w:left="708" w:hanging="708"/>
         <w:rPr>
           <w:rFonts w:asciiTheme="minorHAnsi" w:hAnsiTheme="minorHAnsi" w:cstheme="minorHAnsi"/>
           <w:color w:val="333333"/>
@@ -1461,9 +1360,7 @@
           <w:szCs w:val="22"/>
           <w:lang w:val="es-ES"/>
         </w:rPr>
-        <w:t>el producto o servicio a ofrecer</w:t>
-      </w:r>
-      <w:proofErr w:type="gramEnd"/>
+      </w:pPr>
       <w:r>
         <w:rPr>
           <w:rFonts w:asciiTheme="minorHAnsi" w:hAnsiTheme="minorHAnsi" w:cstheme="minorHAnsi"/>
@@ -1472,7 +1369,27 @@
           <w:szCs w:val="22"/>
           <w:lang w:val="es-ES"/>
         </w:rPr>
-        <w:t>……………………………….</w:t>
+        <w:t xml:space="preserve">3.2 Necesidades que se espera cubrir para cada </w:t>
+      </w:r>
+      <w:r>
+        <w:rPr>
+          <w:rFonts w:asciiTheme="minorHAnsi" w:hAnsiTheme="minorHAnsi" w:cstheme="minorHAnsi"/>
+          <w:color w:val="333333"/>
+          <w:sz w:val="22"/>
+          <w:szCs w:val="22"/>
+          <w:lang w:val="es-ES"/>
+        </w:rPr>
+        <w:t>público</w:t>
+      </w:r>
+      <w:r>
+        <w:rPr>
+          <w:rFonts w:asciiTheme="minorHAnsi" w:hAnsiTheme="minorHAnsi" w:cstheme="minorHAnsi"/>
+          <w:color w:val="333333"/>
+          <w:sz w:val="22"/>
+          <w:szCs w:val="22"/>
+          <w:lang w:val="es-ES"/>
+        </w:rPr>
+        <w:t xml:space="preserve"> objetivo…………………….</w:t>
       </w:r>
     </w:p>
     <w:p>
@@ -1497,9 +1414,15 @@
           <w:szCs w:val="22"/>
           <w:lang w:val="es-ES"/>
         </w:rPr>
-        <w:t xml:space="preserve">3.2 Necesidades que se espera cubrir para cada </w:t>
-      </w:r>
-      <w:r>
+        <w:t>3.3 Estudio de Mercado…………………………………………………………………………………..</w:t>
+      </w:r>
+    </w:p>
+    <w:p>
+      <w:pPr>
+        <w:pStyle w:val="NormalWeb"/>
+        <w:shd w:val="clear" w:color="auto" w:fill="FFFFFF"/>
+        <w:spacing w:before="180" w:beforeAutospacing="0" w:after="180" w:afterAutospacing="0"/>
+        <w:ind w:left="708" w:hanging="708"/>
         <w:rPr>
           <w:rFonts w:asciiTheme="minorHAnsi" w:hAnsiTheme="minorHAnsi" w:cstheme="minorHAnsi"/>
           <w:color w:val="333333"/>
@@ -1507,8 +1430,7 @@
           <w:szCs w:val="22"/>
           <w:lang w:val="es-ES"/>
         </w:rPr>
-        <w:t>público</w:t>
-      </w:r>
+      </w:pPr>
       <w:r>
         <w:rPr>
           <w:rFonts w:asciiTheme="minorHAnsi" w:hAnsiTheme="minorHAnsi" w:cstheme="minorHAnsi"/>
@@ -1517,101 +1439,7 @@
           <w:szCs w:val="22"/>
           <w:lang w:val="es-ES"/>
         </w:rPr>
-        <w:t xml:space="preserve"> objetivo…………………….</w:t>
-      </w:r>
-    </w:p>
-    <w:p>
-      <w:pPr>
-        <w:pStyle w:val="NormalWeb"/>
-        <w:shd w:val="clear" w:color="auto" w:fill="FFFFFF"/>
-        <w:spacing w:before="180" w:beforeAutospacing="0" w:after="180" w:afterAutospacing="0"/>
-        <w:ind w:left="708" w:hanging="708"/>
-        <w:rPr>
-          <w:rFonts w:asciiTheme="minorHAnsi" w:hAnsiTheme="minorHAnsi" w:cstheme="minorHAnsi"/>
-          <w:color w:val="333333"/>
-          <w:sz w:val="22"/>
-          <w:szCs w:val="22"/>
-          <w:lang w:val="es-ES"/>
-        </w:rPr>
-      </w:pPr>
-      <w:r>
-        <w:rPr>
-          <w:rFonts w:asciiTheme="minorHAnsi" w:hAnsiTheme="minorHAnsi" w:cstheme="minorHAnsi"/>
-          <w:color w:val="333333"/>
-          <w:sz w:val="22"/>
-          <w:szCs w:val="22"/>
-          <w:lang w:val="es-ES"/>
-        </w:rPr>
-        <w:t>3.3 Estudio de Mercado……………………………………………………………………………</w:t>
-      </w:r>
-      <w:proofErr w:type="gramStart"/>
-      <w:r>
-        <w:rPr>
-          <w:rFonts w:asciiTheme="minorHAnsi" w:hAnsiTheme="minorHAnsi" w:cstheme="minorHAnsi"/>
-          <w:color w:val="333333"/>
-          <w:sz w:val="22"/>
-          <w:szCs w:val="22"/>
-          <w:lang w:val="es-ES"/>
-        </w:rPr>
-        <w:t>…….</w:t>
-      </w:r>
-      <w:proofErr w:type="gramEnd"/>
-      <w:r>
-        <w:rPr>
-          <w:rFonts w:asciiTheme="minorHAnsi" w:hAnsiTheme="minorHAnsi" w:cstheme="minorHAnsi"/>
-          <w:color w:val="333333"/>
-          <w:sz w:val="22"/>
-          <w:szCs w:val="22"/>
-          <w:lang w:val="es-ES"/>
-        </w:rPr>
-        <w:t>.</w:t>
-      </w:r>
-    </w:p>
-    <w:p>
-      <w:pPr>
-        <w:pStyle w:val="NormalWeb"/>
-        <w:shd w:val="clear" w:color="auto" w:fill="FFFFFF"/>
-        <w:spacing w:before="180" w:beforeAutospacing="0" w:after="180" w:afterAutospacing="0"/>
-        <w:ind w:left="708" w:hanging="708"/>
-        <w:rPr>
-          <w:rFonts w:asciiTheme="minorHAnsi" w:hAnsiTheme="minorHAnsi" w:cstheme="minorHAnsi"/>
-          <w:color w:val="333333"/>
-          <w:sz w:val="22"/>
-          <w:szCs w:val="22"/>
-          <w:lang w:val="es-ES"/>
-        </w:rPr>
-      </w:pPr>
-      <w:r>
-        <w:rPr>
-          <w:rFonts w:asciiTheme="minorHAnsi" w:hAnsiTheme="minorHAnsi" w:cstheme="minorHAnsi"/>
-          <w:color w:val="333333"/>
-          <w:sz w:val="22"/>
-          <w:szCs w:val="22"/>
-          <w:lang w:val="es-ES"/>
-        </w:rPr>
-        <w:t>3.4 El consumidor y la competencia…………………………………………………………</w:t>
-      </w:r>
-      <w:proofErr w:type="gramStart"/>
-      <w:r>
-        <w:rPr>
-          <w:rFonts w:asciiTheme="minorHAnsi" w:hAnsiTheme="minorHAnsi" w:cstheme="minorHAnsi"/>
-          <w:color w:val="333333"/>
-          <w:sz w:val="22"/>
-          <w:szCs w:val="22"/>
-          <w:lang w:val="es-ES"/>
-        </w:rPr>
-        <w:t>…….</w:t>
-      </w:r>
-      <w:proofErr w:type="gramEnd"/>
-      <w:r>
-        <w:rPr>
-          <w:rFonts w:asciiTheme="minorHAnsi" w:hAnsiTheme="minorHAnsi" w:cstheme="minorHAnsi"/>
-          <w:color w:val="333333"/>
-          <w:sz w:val="22"/>
-          <w:szCs w:val="22"/>
-          <w:lang w:val="es-ES"/>
-        </w:rPr>
-        <w:t>.</w:t>
+        <w:t>3.4 El consumidor y la competencia………………………………………………………………..</w:t>
       </w:r>
     </w:p>
     <w:p>
@@ -1940,35 +1768,7 @@
         <w:rPr>
           <w:rFonts w:cstheme="minorHAnsi"/>
         </w:rPr>
-        <w:t>-</w:t>
-      </w:r>
-      <w:proofErr w:type="spellStart"/>
-      <w:r>
-        <w:rPr>
-          <w:rFonts w:cstheme="minorHAnsi"/>
-        </w:rPr>
-        <w:t>WebMP</w:t>
-      </w:r>
-      <w:proofErr w:type="spellEnd"/>
-      <w:r>
-        <w:rPr>
-          <w:rFonts w:cstheme="minorHAnsi"/>
-        </w:rPr>
-        <w:t xml:space="preserve"> (Web María </w:t>
-      </w:r>
-      <w:proofErr w:type="spellStart"/>
-      <w:r>
-        <w:rPr>
-          <w:rFonts w:cstheme="minorHAnsi"/>
-        </w:rPr>
-        <w:t>Perujo</w:t>
-      </w:r>
-      <w:proofErr w:type="spellEnd"/>
-      <w:r>
-        <w:rPr>
-          <w:rFonts w:cstheme="minorHAnsi"/>
-        </w:rPr>
-        <w:t>).</w:t>
+        <w:t>-WebMP (Web María Perujo).</w:t>
       </w:r>
     </w:p>
     <w:p>
@@ -2001,16 +1801,8 @@
           <w:rFonts w:cstheme="minorHAnsi"/>
         </w:rPr>
         <w:tab/>
-        <w:t xml:space="preserve">- María Isabel Martín </w:t>
-      </w:r>
-      <w:proofErr w:type="spellStart"/>
-      <w:r>
-        <w:rPr>
-          <w:rFonts w:cstheme="minorHAnsi"/>
-        </w:rPr>
-        <w:t>Simal</w:t>
-      </w:r>
-      <w:proofErr w:type="spellEnd"/>
+        <w:t>- María Isabel Martín Simal</w:t>
+      </w:r>
     </w:p>
     <w:p>
       <w:pPr>
@@ -2024,30 +1816,8 @@
           <w:rFonts w:cstheme="minorHAnsi"/>
         </w:rPr>
         <w:tab/>
-        <w:t xml:space="preserve">- Gerard </w:t>
-      </w:r>
-      <w:proofErr w:type="spellStart"/>
-      <w:r>
-        <w:rPr>
-          <w:rFonts w:cstheme="minorHAnsi"/>
-        </w:rPr>
-        <w:t>Perujo</w:t>
-      </w:r>
-      <w:proofErr w:type="spellEnd"/>
-      <w:r>
-        <w:rPr>
-          <w:rFonts w:cstheme="minorHAnsi"/>
-        </w:rPr>
-        <w:t xml:space="preserve"> </w:t>
-      </w:r>
-      <w:proofErr w:type="spellStart"/>
-      <w:r>
-        <w:rPr>
-          <w:rFonts w:cstheme="minorHAnsi"/>
-        </w:rPr>
-        <w:t>Buxeda</w:t>
-      </w:r>
-      <w:proofErr w:type="spellEnd"/>
+        <w:t>- Gerard Perujo Buxeda</w:t>
+      </w:r>
     </w:p>
     <w:p>
       <w:pPr>
@@ -2089,23 +1859,13 @@
         </w:rPr>
         <w:t xml:space="preserve">Bienvenido a </w:t>
       </w:r>
-      <w:proofErr w:type="spellStart"/>
-      <w:r>
-        <w:rPr>
-          <w:rFonts w:cstheme="minorHAnsi"/>
-          <w:b/>
-          <w:bCs/>
-        </w:rPr>
-        <w:t>WebMP</w:t>
-      </w:r>
-      <w:proofErr w:type="spellEnd"/>
-      <w:r>
-        <w:rPr>
-          <w:rFonts w:cstheme="minorHAnsi"/>
-          <w:b/>
-          <w:bCs/>
-        </w:rPr>
-        <w:t xml:space="preserve">, </w:t>
+      <w:r>
+        <w:rPr>
+          <w:rFonts w:cstheme="minorHAnsi"/>
+          <w:b/>
+          <w:bCs/>
+        </w:rPr>
+        <w:t xml:space="preserve">WebMP, </w:t>
       </w:r>
       <w:r>
         <w:rPr>
@@ -3471,15 +3231,7 @@
         <w:jc w:val="both"/>
       </w:pPr>
       <w:r>
-        <w:t xml:space="preserve">Al ofrecer ese servicio de mantenimiento, a largo plazo vamos a tener </w:t>
-      </w:r>
-      <w:proofErr w:type="spellStart"/>
-      <w:r>
-        <w:t>mas</w:t>
-      </w:r>
-      <w:proofErr w:type="spellEnd"/>
-      <w:r>
-        <w:t xml:space="preserve"> beneficio que solo ofrecer el servicio de la creación de la </w:t>
+        <w:t xml:space="preserve">Al ofrecer ese servicio de mantenimiento, a largo plazo vamos a tener mas beneficio que solo ofrecer el servicio de la creación de la </w:t>
       </w:r>
       <w:r>
         <w:t>página</w:t>
@@ -3597,15 +3349,7 @@
         <w:jc w:val="both"/>
       </w:pPr>
       <w:r>
-        <w:t xml:space="preserve">A corto plazo, nos proponemos aumentar nuestra visibilidad y presencia en el mercado a través de estrategias de marketing y redes sociales. Buscamos darnos a conocer mediante ofertas atractivas y la entrega de un servicio de alta calidad. Además, destacaremos nuestros trabajos previos para mostrar la excelencia en el desarrollo de </w:t>
-      </w:r>
-      <w:proofErr w:type="gramStart"/>
-      <w:r>
-        <w:t>apps</w:t>
-      </w:r>
-      <w:proofErr w:type="gramEnd"/>
-      <w:r>
-        <w:t xml:space="preserve"> web, construyendo así una sólida reputación desde el inicio de nuestra actividad empresarial.</w:t>
+        <w:t>A corto plazo, nos proponemos aumentar nuestra visibilidad y presencia en el mercado a través de estrategias de marketing y redes sociales. Buscamos darnos a conocer mediante ofertas atractivas y la entrega de un servicio de alta calidad. Además, destacaremos nuestros trabajos previos para mostrar la excelencia en el desarrollo de apps web, construyendo así una sólida reputación desde el inicio de nuestra actividad empresarial.</w:t>
       </w:r>
     </w:p>
     <w:p>
@@ -3666,15 +3410,7 @@
         <w:jc w:val="both"/>
       </w:pPr>
       <w:r>
-        <w:t xml:space="preserve">Nos enfocaremos en construir relaciones sólidas con nuestros clientes para garantizar una fidelización efectiva, permitiéndonos ofrecer servicios de mantenimiento adaptados a sus necesidades. A corto y medio plazo, buscamos diversificar nuestra oferta de servicios, incluyendo desarrollo de software, posicionamiento SEO y creación de </w:t>
-      </w:r>
-      <w:proofErr w:type="gramStart"/>
-      <w:r>
-        <w:t>apps</w:t>
-      </w:r>
-      <w:proofErr w:type="gramEnd"/>
-      <w:r>
-        <w:t xml:space="preserve"> móviles.</w:t>
+        <w:t>Nos enfocaremos en construir relaciones sólidas con nuestros clientes para garantizar una fidelización efectiva, permitiéndonos ofrecer servicios de mantenimiento adaptados a sus necesidades. A corto y medio plazo, buscamos diversificar nuestra oferta de servicios, incluyendo desarrollo de software, posicionamiento SEO y creación de apps móviles.</w:t>
       </w:r>
     </w:p>
     <w:p>
@@ -3763,15 +3499,7 @@
         <w:t>progreso</w:t>
       </w:r>
       <w:r>
-        <w:t xml:space="preserve"> en el ámbito de las </w:t>
-      </w:r>
-      <w:proofErr w:type="gramStart"/>
-      <w:r>
-        <w:t>apps</w:t>
-      </w:r>
-      <w:proofErr w:type="gramEnd"/>
-      <w:r>
-        <w:t xml:space="preserve"> web.</w:t>
+        <w:t xml:space="preserve"> en el ámbito de las apps web.</w:t>
       </w:r>
     </w:p>
     <w:p>
@@ -3878,15 +3606,7 @@
         <w:t xml:space="preserve">Comunidad de Madrid. </w:t>
       </w:r>
       <w:r>
-        <w:t xml:space="preserve">Optamos por Madrid debido a su reconocido régimen fiscal beneficioso para las empresas, que incluye ventajas fiscales tanto </w:t>
-      </w:r>
-      <w:proofErr w:type="spellStart"/>
-      <w:r>
-        <w:t>par</w:t>
-      </w:r>
-      <w:proofErr w:type="spellEnd"/>
-      <w:r>
-        <w:t xml:space="preserve"> la creación de nuevas empresas como para la inversión en I+D.</w:t>
+        <w:t>Optamos por Madrid debido a su reconocido régimen fiscal beneficioso para las empresas, que incluye ventajas fiscales tanto par la creación de nuevas empresas como para la inversión en I+D.</w:t>
       </w:r>
     </w:p>
     <w:p>
@@ -3944,23 +3664,7 @@
         <w:t>reuniones</w:t>
       </w:r>
       <w:r>
-        <w:t xml:space="preserve"> ya sea con clientes o para actividades de trabajo; una zona de marketing, donde se llevarán a cabo estrategias promocionales y el desarrollo </w:t>
-      </w:r>
-      <w:proofErr w:type="spellStart"/>
-      <w:r>
-        <w:t>frontend</w:t>
-      </w:r>
-      <w:proofErr w:type="spellEnd"/>
-      <w:r>
-        <w:t xml:space="preserve">, y otra área específicamente dedicada al </w:t>
-      </w:r>
-      <w:proofErr w:type="spellStart"/>
-      <w:r>
-        <w:t>backend</w:t>
-      </w:r>
-      <w:proofErr w:type="spellEnd"/>
-      <w:r>
-        <w:t>.</w:t>
+        <w:t xml:space="preserve"> ya sea con clientes o para actividades de trabajo; una zona de marketing, donde se llevarán a cabo estrategias promocionales y el desarrollo frontend, y otra área específicamente dedicada al backend.</w:t>
       </w:r>
     </w:p>
     <w:p>
@@ -4471,11 +4175,203 @@
         <w:ind w:left="708" w:hanging="708"/>
         <w:rPr>
           <w:rFonts w:cstheme="minorHAnsi"/>
-          <w:b/>
-          <w:bCs/>
-          <w:color w:val="333333"/>
-        </w:rPr>
-      </w:pPr>
+          <w:color w:val="333333"/>
+        </w:rPr>
+      </w:pPr>
+      <w:r>
+        <w:rPr>
+          <w:rFonts w:cstheme="minorHAnsi"/>
+          <w:color w:val="333333"/>
+        </w:rPr>
+        <w:t xml:space="preserve">El catálogo de productos que </w:t>
+      </w:r>
+      <w:r>
+        <w:rPr>
+          <w:rFonts w:cstheme="minorHAnsi"/>
+          <w:color w:val="333333"/>
+        </w:rPr>
+        <w:t>pretende ofrecer</w:t>
+      </w:r>
+      <w:r>
+        <w:rPr>
+          <w:rFonts w:cstheme="minorHAnsi"/>
+          <w:color w:val="333333"/>
+        </w:rPr>
+        <w:t xml:space="preserve"> la empresa </w:t>
+      </w:r>
+      <w:r>
+        <w:rPr>
+          <w:rFonts w:cstheme="minorHAnsi"/>
+          <w:color w:val="333333"/>
+        </w:rPr>
+        <w:t xml:space="preserve">a lo largo del tiempo </w:t>
+      </w:r>
+      <w:r>
+        <w:rPr>
+          <w:rFonts w:cstheme="minorHAnsi"/>
+          <w:color w:val="333333"/>
+        </w:rPr>
+        <w:t>es el siguiente:</w:t>
+      </w:r>
+    </w:p>
+    <w:p>
+      <w:pPr>
+        <w:ind w:left="708"/>
+        <w:rPr>
+          <w:rFonts w:cstheme="minorHAnsi"/>
+          <w:color w:val="333333"/>
+        </w:rPr>
+      </w:pPr>
+      <w:r>
+        <w:rPr>
+          <w:rFonts w:cstheme="minorHAnsi"/>
+          <w:color w:val="333333"/>
+        </w:rPr>
+        <w:t>- Desarrollo de aplicaciones web</w:t>
+      </w:r>
+      <w:r>
+        <w:rPr>
+          <w:rFonts w:cstheme="minorHAnsi"/>
+          <w:color w:val="333333"/>
+        </w:rPr>
+        <w:t xml:space="preserve">: este es uno de los servicios esenciales de la empresa. Se puede contratar tanto el diseño web (front-end) como la lógica algorítmica (back-end) o la aplicación web completa (full stack), que es la opción que más se recomienda a los </w:t>
+      </w:r>
+      <w:r>
+        <w:rPr>
+          <w:rFonts w:cstheme="minorHAnsi"/>
+          <w:color w:val="333333"/>
+        </w:rPr>
+        <w:t xml:space="preserve">clientes con el fin de lograr una web con mucha más sintonía y temas comunes. </w:t>
+      </w:r>
+    </w:p>
+    <w:p>
+      <w:pPr>
+        <w:ind w:left="708"/>
+        <w:rPr>
+          <w:rFonts w:cstheme="minorHAnsi"/>
+          <w:color w:val="333333"/>
+        </w:rPr>
+      </w:pPr>
+      <w:r>
+        <w:rPr>
+          <w:rFonts w:cstheme="minorHAnsi"/>
+          <w:color w:val="333333"/>
+        </w:rPr>
+        <w:t>- Reuniones</w:t>
+      </w:r>
+      <w:r>
+        <w:rPr>
+          <w:rFonts w:cstheme="minorHAnsi"/>
+          <w:color w:val="333333"/>
+        </w:rPr>
+        <w:t xml:space="preserve"> y análisis del mercado</w:t>
+      </w:r>
+      <w:r>
+        <w:rPr>
+          <w:rFonts w:cstheme="minorHAnsi"/>
+          <w:color w:val="333333"/>
+        </w:rPr>
+        <w:t xml:space="preserve">: tanto inicialmente, como periódicamente si el cliente </w:t>
+      </w:r>
+      <w:r>
+        <w:rPr>
+          <w:rFonts w:cstheme="minorHAnsi"/>
+          <w:color w:val="333333"/>
+        </w:rPr>
+        <w:t xml:space="preserve">así </w:t>
+      </w:r>
+      <w:r>
+        <w:rPr>
+          <w:rFonts w:cstheme="minorHAnsi"/>
+          <w:color w:val="333333"/>
+        </w:rPr>
+        <w:t xml:space="preserve">lo contrata, </w:t>
+      </w:r>
+      <w:r>
+        <w:rPr>
+          <w:rFonts w:cstheme="minorHAnsi"/>
+          <w:color w:val="333333"/>
+        </w:rPr>
+        <w:t>se harán encuentros principalmente virtuales (aunque para proyectos importantes se puede hacer uso de la oficina en Madrid) y de esta manera abordar o bien una mejora de una web preexistente, o bien la creación desde cero de un proyecto. Además, se pondrá en contexto del mercado la posición de la web y se aconsejarán los siguientes pasos necesarios para llevar la marca a otro nivel.</w:t>
+      </w:r>
+    </w:p>
+    <w:p>
+      <w:pPr>
+        <w:ind w:left="708"/>
+        <w:rPr>
+          <w:rFonts w:cstheme="minorHAnsi"/>
+          <w:color w:val="333333"/>
+        </w:rPr>
+      </w:pPr>
+      <w:r>
+        <w:rPr>
+          <w:rFonts w:cstheme="minorHAnsi"/>
+          <w:color w:val="333333"/>
+        </w:rPr>
+        <w:t xml:space="preserve">- Mantenimiento: es uno de los ejes principales para fidelizar a los clientes. Es sabido que el ciclo de vida de una aplicación no solo es su creación, sino que también incluye el posterior mantenimiento para depurar errores, brechas de seguridad, actualizar contenido y adaptarse al frenético mercado. </w:t>
+      </w:r>
+    </w:p>
+    <w:p>
+      <w:pPr>
+        <w:ind w:left="708"/>
+        <w:rPr>
+          <w:rFonts w:cstheme="minorHAnsi"/>
+          <w:color w:val="333333"/>
+        </w:rPr>
+      </w:pPr>
+      <w:r>
+        <w:rPr>
+          <w:rFonts w:cstheme="minorHAnsi"/>
+          <w:color w:val="333333"/>
+        </w:rPr>
+        <w:t>- Creación de aplicaciones móviles: no solo es importante que un negocio disponga de un sitio web propio, sino que hoy en día con el auge de dispositivos electrónicos ligeros, muchas personas optan por buscar y consumir contenido en aplicaciones móviles. No todos los negocios cuentan con una, por lo que claramente esto va a ser un factor diferencial, especialmente si el cliente es autónomo o pyme.</w:t>
+      </w:r>
+    </w:p>
+    <w:p>
+      <w:pPr>
+        <w:ind w:left="708"/>
+        <w:rPr>
+          <w:rFonts w:cstheme="minorHAnsi"/>
+          <w:color w:val="333333"/>
+        </w:rPr>
+      </w:pPr>
+      <w:r>
+        <w:rPr>
+          <w:rFonts w:cstheme="minorHAnsi"/>
+          <w:color w:val="333333"/>
+        </w:rPr>
+        <w:t xml:space="preserve">- SEO: muchos estudios han demostrado que la gran mayoría de usuarios de Internet no buscan más allá de la primera página de resultados de un motor de búsqueda. </w:t>
+      </w:r>
+      <w:r>
+        <w:rPr>
+          <w:rFonts w:cstheme="minorHAnsi"/>
+          <w:color w:val="333333"/>
+        </w:rPr>
+        <w:t xml:space="preserve">Por ello, se necesita </w:t>
+      </w:r>
+      <w:r>
+        <w:rPr>
+          <w:rFonts w:cstheme="minorHAnsi"/>
+          <w:color w:val="333333"/>
+        </w:rPr>
+        <w:t>no solo tener una web accesible, bonita y funcional, sino que también se lleven a cabo determinadas técnicas orgánicas que logren posicionar la web dentro de los primeros resultados de búsqueda, de tal manera que el negocio se da a conocer con facilidad mediante palabras clave y el trabajo realizado a nivel de web merece la pena.</w:t>
+      </w:r>
+    </w:p>
+    <w:p>
+      <w:pPr>
+        <w:ind w:left="708"/>
+        <w:rPr>
+          <w:rFonts w:cstheme="minorHAnsi"/>
+          <w:color w:val="333333"/>
+        </w:rPr>
+      </w:pPr>
+      <w:r>
+        <w:rPr>
+          <w:rFonts w:cstheme="minorHAnsi"/>
+          <w:color w:val="333333"/>
+        </w:rPr>
+        <w:t>- Consultoría: es un servicio que engloba a todos los demás. Es decir, es un plan completo que incluye tanto el desarrollo web, como las reuniones y análisis de mercado, el mantenimiento, la creación de la app móvil, así como el posicionamiento mediante SEO. De esta manera, se logra una experiencia completa, de tal modo que el conocimiento entre desarrolladores y clientes es muy profundo y el margen de mejora es mucho mayor. Además, al incluir todos los servicios se ofrece un descuento para atraer a esta modalidad, que es la que en verdad interesa en términos monetarios.</w:t>
+      </w:r>
     </w:p>
     <w:p>
       <w:pPr>
@@ -4497,22 +4393,37 @@
     </w:p>
     <w:p>
       <w:pPr>
-        <w:jc w:val="both"/>
-      </w:pPr>
-      <w:r>
-        <w:t>En el catálogo de servicios o productos debe quedar claro las necesidades que queremos cubrir en el cliente. De tal manera, que el cliente vea la necesidad de utilizar nuestros servicios.</w:t>
-      </w:r>
-    </w:p>
-    <w:p>
-      <w:pPr>
-        <w:ind w:left="708" w:hanging="708"/>
-        <w:rPr>
-          <w:rFonts w:cstheme="minorHAnsi"/>
-          <w:b/>
-          <w:bCs/>
-          <w:color w:val="333333"/>
-        </w:rPr>
-      </w:pPr>
+        <w:ind w:left="708" w:hanging="708"/>
+      </w:pPr>
+      <w:r>
+        <w:t xml:space="preserve">Gran parte de las necesidades tecnológicas que tenga nuestro público objetivo variado se ven cubiertas. Los clientes pequeños, como pueden ser autónomos, microempresas y pequeñas empresas ven cómo contratando solamente los servicios de nuestra empresa pueden solucionar todos los asuntos de una sola vez: creación y mantenimiento de la web; analizar el potencial del sitio y las debilidades presentes y futuras que pudieran </w:t>
+      </w:r>
+      <w:r>
+        <w:lastRenderedPageBreak/>
+        <w:t>surgir; asesoría personalizada para un entendimiento más profundo; creación de una app complementaria a la web; y, finalmente, posicionar su negocio, lo cual es incluso más importante para pequeños emprendedores, ya que es más difícil darse a conocer y transmitir confianza a sus clientes en potencia. En definitiva, se le acompaña de manera personalizada durante todo el proceso de digitalización, tanto desde la concepción del proyecto como en el mantenimiento una vez consolidado.</w:t>
+      </w:r>
+    </w:p>
+    <w:p>
+      <w:pPr>
+        <w:ind w:left="708" w:hanging="708"/>
+      </w:pPr>
+    </w:p>
+    <w:p>
+      <w:pPr>
+        <w:ind w:left="708" w:hanging="708"/>
+        <w:rPr>
+          <w:rFonts w:cstheme="minorHAnsi"/>
+          <w:b/>
+          <w:bCs/>
+          <w:color w:val="333333"/>
+        </w:rPr>
+      </w:pPr>
+      <w:r>
+        <w:t xml:space="preserve">Para medianas y grandes empresas, así como las internacionales, como es muy probable que ya cuenten con su propia web, lo más probable es que contraten alguno o varios servicios por separado en un primer momento. Sería interesante “incluir” en el precio algún servicio extra (si así lo desean) que ellos ya tengan contratados con otra empresa para demostrar que pueden confiar en nuestros servicios. </w:t>
+      </w:r>
+      <w:r>
+        <w:t>Cada cierto tiempo las empresas deben renovar su imagen de marca para parecer que se mantienen actualizadas, por lo que es ahí donde nuestra empresa entra en el terreno de juego y ofrece alternativas innovadoras y frescas. De esta manera, no caen en el error de confiar, por ejemplo, un rediseño a alguien que haga “más de lo mismo”.</w:t>
+      </w:r>
     </w:p>
     <w:p>
       <w:pPr>
@@ -4674,6 +4585,7 @@
           <w:b/>
           <w:bCs/>
         </w:rPr>
+        <w:lastRenderedPageBreak/>
         <w:t>Factores Económicos:</w:t>
       </w:r>
     </w:p>
@@ -4710,7 +4622,6 @@
           <w:b/>
           <w:bCs/>
         </w:rPr>
-        <w:lastRenderedPageBreak/>
         <w:t>Factores Jurídicos:</w:t>
       </w:r>
     </w:p>
@@ -5116,6 +5027,7 @@
           <w:b/>
           <w:bCs/>
         </w:rPr>
+        <w:lastRenderedPageBreak/>
         <w:t>Nivel de Renta:</w:t>
       </w:r>
       <w:r>
@@ -5290,7 +5202,6 @@
           <w:b/>
           <w:bCs/>
         </w:rPr>
-        <w:lastRenderedPageBreak/>
         <w:t>Localización:</w:t>
       </w:r>
       <w:r>
@@ -5690,7 +5601,6 @@
           <w:bCs/>
           <w:color w:val="374151"/>
         </w:rPr>
-        <w:lastRenderedPageBreak/>
         <w:t>3.3.3) Evolución</w:t>
       </w:r>
     </w:p>
@@ -5945,33 +5855,20 @@
         <w:rPr>
           <w:rFonts w:cstheme="minorHAnsi"/>
         </w:rPr>
-        <w:t xml:space="preserve">▪ Determine su grado de preparación para dirigir y gestionar una </w:t>
-      </w:r>
-      <w:proofErr w:type="gramStart"/>
-      <w:r>
-        <w:rPr>
-          <w:rFonts w:cstheme="minorHAnsi"/>
-        </w:rPr>
-        <w:t>empresa</w:t>
-      </w:r>
-      <w:proofErr w:type="gramEnd"/>
-      <w:r>
-        <w:rPr>
-          <w:rFonts w:cstheme="minorHAnsi"/>
-        </w:rPr>
-        <w:t xml:space="preserve"> así como su capacidad para obtener los recursos económicos necesarios (recursos propios, capacidad para obtener un préstamo bancario, etc.). </w:t>
-      </w:r>
-    </w:p>
-    <w:p>
-      <w:pPr>
-        <w:rPr>
-          <w:rFonts w:cstheme="minorHAnsi"/>
-        </w:rPr>
-      </w:pPr>
-      <w:r>
-        <w:rPr>
-          <w:rFonts w:cstheme="minorHAnsi"/>
-        </w:rPr>
+        <w:t xml:space="preserve">▪ Determine su grado de preparación para dirigir y gestionar una empresa así como su capacidad para obtener los recursos económicos necesarios (recursos propios, capacidad para obtener un préstamo bancario, etc.). </w:t>
+      </w:r>
+    </w:p>
+    <w:p>
+      <w:pPr>
+        <w:rPr>
+          <w:rFonts w:cstheme="minorHAnsi"/>
+        </w:rPr>
+      </w:pPr>
+      <w:r>
+        <w:rPr>
+          <w:rFonts w:cstheme="minorHAnsi"/>
+        </w:rPr>
+        <w:lastRenderedPageBreak/>
         <w:t xml:space="preserve">▪ Trate de destacar cuáles son aquellas características de su producto o servicio que ofrece una ventaja o desventaja </w:t>
       </w:r>
       <w:r>
@@ -6054,7 +5951,6 @@
           <w:b/>
           <w:bCs/>
         </w:rPr>
-        <w:lastRenderedPageBreak/>
         <w:t>3.5 Análisis DAFO</w:t>
       </w:r>
     </w:p>
@@ -6215,21 +6111,7 @@
         <w:rPr>
           <w:rFonts w:cstheme="minorHAnsi"/>
         </w:rPr>
-        <w:t xml:space="preserve"> tenéis que hacer una valoración de los datos obtenidos en vuestro estudio de mercado, de su idoneidad y de la representatividad de </w:t>
-      </w:r>
-      <w:proofErr w:type="gramStart"/>
-      <w:r>
-        <w:rPr>
-          <w:rFonts w:cstheme="minorHAnsi"/>
-        </w:rPr>
-        <w:t>los mismos</w:t>
-      </w:r>
-      <w:proofErr w:type="gramEnd"/>
-      <w:r>
-        <w:rPr>
-          <w:rFonts w:cstheme="minorHAnsi"/>
-        </w:rPr>
-        <w:t>, y las conclusiones extraídas.</w:t>
+        <w:t xml:space="preserve"> tenéis que hacer una valoración de los datos obtenidos en vuestro estudio de mercado, de su idoneidad y de la representatividad de los mismos, y las conclusiones extraídas.</w:t>
       </w:r>
     </w:p>
     <w:sectPr>

</xml_diff>

<commit_message>
anadido encuesta y links
</commit_message>
<xml_diff>
--- a/Parte 1/AE-1. Plan de Empresa(parte1).docx
+++ b/Parte 1/AE-1. Plan de Empresa(parte1).docx
@@ -279,8 +279,17 @@
                                           <w:color w:val="FFFFFF" w:themeColor="background1"/>
                                           <w:lang w:val="es-ES"/>
                                         </w:rPr>
-                                        <w:t>Gerard Perujo</w:t>
+                                        <w:t xml:space="preserve">Gerard </w:t>
                                       </w:r>
+                                      <w:proofErr w:type="spellStart"/>
+                                      <w:r>
+                                        <w:rPr>
+                                          <w:color w:val="FFFFFF" w:themeColor="background1"/>
+                                          <w:lang w:val="es-ES"/>
+                                        </w:rPr>
+                                        <w:t>Perujo</w:t>
+                                      </w:r>
+                                      <w:proofErr w:type="spellEnd"/>
                                       <w:r>
                                         <w:rPr>
                                           <w:color w:val="FFFFFF" w:themeColor="background1"/>
@@ -455,8 +464,17 @@
                                     <w:color w:val="FFFFFF" w:themeColor="background1"/>
                                     <w:lang w:val="es-ES"/>
                                   </w:rPr>
-                                  <w:t>Gerard Perujo</w:t>
+                                  <w:t xml:space="preserve">Gerard </w:t>
                                 </w:r>
+                                <w:proofErr w:type="spellStart"/>
+                                <w:r>
+                                  <w:rPr>
+                                    <w:color w:val="FFFFFF" w:themeColor="background1"/>
+                                    <w:lang w:val="es-ES"/>
+                                  </w:rPr>
+                                  <w:t>Perujo</w:t>
+                                </w:r>
+                                <w:proofErr w:type="spellEnd"/>
                                 <w:r>
                                   <w:rPr>
                                     <w:color w:val="FFFFFF" w:themeColor="background1"/>
@@ -830,6 +848,15 @@
     </w:sdt>
     <w:sdt>
       <w:sdtPr>
+        <w:rPr>
+          <w:rFonts w:asciiTheme="minorHAnsi" w:eastAsiaTheme="minorHAnsi" w:hAnsiTheme="minorHAnsi" w:cstheme="minorBidi"/>
+          <w:color w:val="auto"/>
+          <w:kern w:val="2"/>
+          <w:sz w:val="22"/>
+          <w:szCs w:val="22"/>
+          <w:lang w:val="es-ES" w:eastAsia="en-US"/>
+          <w14:ligatures w14:val="standardContextual"/>
+        </w:rPr>
         <w:id w:val="-613668748"/>
         <w:docPartObj>
           <w:docPartGallery w:val="Table of Contents"/>
@@ -838,15 +865,8 @@
       </w:sdtPr>
       <w:sdtEndPr>
         <w:rPr>
-          <w:rFonts w:asciiTheme="minorHAnsi" w:eastAsiaTheme="minorHAnsi" w:hAnsiTheme="minorHAnsi" w:cstheme="minorBidi"/>
-          <w:b/>
-          <w:bCs/>
-          <w:color w:val="auto"/>
-          <w:kern w:val="2"/>
-          <w:sz w:val="22"/>
-          <w:szCs w:val="22"/>
-          <w:lang w:val="es-ES" w:eastAsia="en-US"/>
-          <w14:ligatures w14:val="standardContextual"/>
+          <w:b/>
+          <w:bCs/>
         </w:rPr>
       </w:sdtEndPr>
       <w:sdtContent>
@@ -2994,6 +3014,7 @@
         </w:rPr>
         <w:t xml:space="preserve"> (Web María </w:t>
       </w:r>
+      <w:proofErr w:type="spellStart"/>
       <w:proofErr w:type="gramStart"/>
       <w:r>
         <w:rPr>
@@ -3001,6 +3022,7 @@
         </w:rPr>
         <w:t>Perujo</w:t>
       </w:r>
+      <w:proofErr w:type="spellEnd"/>
       <w:r>
         <w:rPr>
           <w:rFonts w:cstheme="minorHAnsi"/>
@@ -3074,7 +3096,21 @@
           <w:rFonts w:cstheme="minorHAnsi"/>
         </w:rPr>
         <w:tab/>
-        <w:t xml:space="preserve">- Gerard Perujo </w:t>
+        <w:t xml:space="preserve">- Gerard </w:t>
+      </w:r>
+      <w:proofErr w:type="spellStart"/>
+      <w:r>
+        <w:rPr>
+          <w:rFonts w:cstheme="minorHAnsi"/>
+        </w:rPr>
+        <w:t>Perujo</w:t>
+      </w:r>
+      <w:proofErr w:type="spellEnd"/>
+      <w:r>
+        <w:rPr>
+          <w:rFonts w:cstheme="minorHAnsi"/>
+        </w:rPr>
+        <w:t xml:space="preserve"> </w:t>
       </w:r>
       <w:proofErr w:type="spellStart"/>
       <w:r>
@@ -13197,19 +13233,318 @@
         <w:rPr>
           <w:rFonts w:cstheme="minorHAnsi"/>
         </w:rPr>
-        <w:t xml:space="preserve"> tenéis que hacer una valoración de los datos obtenidos en vuestro estudio de mercado, de su idoneidad y de la representatividad de los mismos, y las conclusiones extraídas.</w:t>
-      </w:r>
-    </w:p>
-    <w:p>
-      <w:pPr>
-        <w:jc w:val="both"/>
+        <w:t xml:space="preserve"> tenéis que hacer una valoración de los datos obtenidos en vuestro estudio de mercado, de su idoneidad y de la representatividad de </w:t>
+      </w:r>
+      <w:r>
+        <w:rPr>
+          <w:rFonts w:cstheme="minorHAnsi"/>
+        </w:rPr>
+        <w:t>estos</w:t>
+      </w:r>
+      <w:r>
+        <w:rPr>
+          <w:rFonts w:cstheme="minorHAnsi"/>
+        </w:rPr>
+        <w:t>, y las conclusiones extraídas.</w:t>
+      </w:r>
+    </w:p>
+    <w:p>
+      <w:pPr>
+        <w:rPr>
+          <w:rFonts w:cstheme="minorHAnsi"/>
+        </w:rPr>
+      </w:pPr>
+      <w:hyperlink r:id="rId20" w:history="1">
+        <w:r>
+          <w:rPr>
+            <w:rStyle w:val="Hipervnculo"/>
+            <w:rFonts w:cstheme="minorHAnsi"/>
+          </w:rPr>
+          <w:t>Link a encuesta</w:t>
+        </w:r>
+      </w:hyperlink>
+      <w:r>
+        <w:rPr>
+          <w:rFonts w:cstheme="minorHAnsi"/>
+        </w:rPr>
+        <w:br/>
+      </w:r>
+      <w:hyperlink r:id="rId21" w:history="1">
+        <w:r>
+          <w:rPr>
+            <w:rStyle w:val="Hipervnculo"/>
+            <w:rFonts w:cstheme="minorHAnsi"/>
+          </w:rPr>
+          <w:t>Link a respuestas</w:t>
+        </w:r>
+      </w:hyperlink>
+    </w:p>
+    <w:p>
+      <w:pPr>
+        <w:rPr>
+          <w:rFonts w:cstheme="minorHAnsi"/>
+          <w:b/>
+          <w:bCs/>
+        </w:rPr>
+      </w:pPr>
+      <w:r>
+        <w:rPr>
+          <w:rFonts w:cstheme="minorHAnsi"/>
+          <w:b/>
+          <w:bCs/>
+        </w:rPr>
+        <w:br/>
+      </w:r>
+      <w:r>
+        <w:rPr>
+          <w:rFonts w:cstheme="minorHAnsi"/>
+          <w:b/>
+          <w:bCs/>
+        </w:rPr>
+        <w:t xml:space="preserve">- </w:t>
+      </w:r>
+      <w:r>
+        <w:rPr>
+          <w:rFonts w:cstheme="minorHAnsi"/>
+          <w:b/>
+          <w:bCs/>
+        </w:rPr>
+        <w:t>Para Particulares:</w:t>
+      </w:r>
+      <w:r>
+        <w:rPr>
+          <w:rFonts w:cstheme="minorHAnsi"/>
+          <w:b/>
+          <w:bCs/>
+        </w:rPr>
+        <w:br/>
+      </w:r>
+      <w:r>
+        <w:rPr>
+          <w:rFonts w:cstheme="minorHAnsi"/>
+        </w:rPr>
+        <w:t>Se observa un interés generalizado en servicios de desarrollo de aplicaciones web y consultoría en tecnología.</w:t>
+      </w:r>
+    </w:p>
+    <w:p>
+      <w:pPr>
+        <w:rPr>
+          <w:rFonts w:cstheme="minorHAnsi"/>
+        </w:rPr>
+      </w:pPr>
+      <w:r>
+        <w:rPr>
+          <w:rFonts w:cstheme="minorHAnsi"/>
+        </w:rPr>
+        <w:t>La calidad del producto/servicio y la facilidad de uso del sitio web/plataforma son factores determinantes al elegir un servicio o producto en línea.</w:t>
+      </w:r>
+    </w:p>
+    <w:p>
+      <w:pPr>
+        <w:rPr>
+          <w:rFonts w:cstheme="minorHAnsi"/>
+        </w:rPr>
+      </w:pPr>
+      <w:r>
+        <w:rPr>
+          <w:rFonts w:cstheme="minorHAnsi"/>
+        </w:rPr>
+        <w:t>La mayoría prefiere recibir actualizaciones o informes sobre el progreso del proyecto de manera semanal.</w:t>
+      </w:r>
+    </w:p>
+    <w:p>
+      <w:pPr>
+        <w:rPr>
+          <w:rFonts w:cstheme="minorHAnsi"/>
+        </w:rPr>
+      </w:pPr>
+      <w:r>
+        <w:rPr>
+          <w:rFonts w:cstheme="minorHAnsi"/>
+        </w:rPr>
+        <w:t>La ubicación preferida para reuniones y colaboraciones es una mezcla de opciones virtuales y presenciales.</w:t>
+      </w:r>
+    </w:p>
+    <w:p>
+      <w:pPr>
+        <w:rPr>
+          <w:rFonts w:cstheme="minorHAnsi"/>
+          <w:b/>
+          <w:bCs/>
+        </w:rPr>
+      </w:pPr>
+      <w:r>
+        <w:rPr>
+          <w:rFonts w:cstheme="minorHAnsi"/>
+          <w:b/>
+          <w:bCs/>
+        </w:rPr>
+        <w:t xml:space="preserve">- </w:t>
+      </w:r>
+      <w:r>
+        <w:rPr>
+          <w:rFonts w:cstheme="minorHAnsi"/>
+          <w:b/>
+          <w:bCs/>
+        </w:rPr>
+        <w:t>Para Empresas:</w:t>
+      </w:r>
+      <w:r>
+        <w:rPr>
+          <w:rFonts w:cstheme="minorHAnsi"/>
+          <w:b/>
+          <w:bCs/>
+        </w:rPr>
+        <w:br/>
+      </w:r>
+      <w:r>
+        <w:rPr>
+          <w:rFonts w:cstheme="minorHAnsi"/>
+        </w:rPr>
+        <w:t>Las empresas tienen una variedad de tamaños, con una mayoría que son medianas empresas (51-250 empleados).</w:t>
+      </w:r>
+    </w:p>
+    <w:p>
+      <w:pPr>
+        <w:rPr>
+          <w:rFonts w:cstheme="minorHAnsi"/>
+        </w:rPr>
+      </w:pPr>
+      <w:r>
+        <w:rPr>
+          <w:rFonts w:cstheme="minorHAnsi"/>
+        </w:rPr>
+        <w:t>La mayoría de las empresas necesitan servicios de desarrollo de páginas web y aplicaciones móviles.</w:t>
+      </w:r>
+    </w:p>
+    <w:p>
+      <w:pPr>
+        <w:rPr>
+          <w:rFonts w:cstheme="minorHAnsi"/>
+        </w:rPr>
+      </w:pPr>
+      <w:r>
+        <w:rPr>
+          <w:rFonts w:cstheme="minorHAnsi"/>
+        </w:rPr>
+        <w:t>La mejora de la eficacia operativa y la modernización de la infraestructura tecnológica son expectativas importantes al contratar servicios de desarrollo de software.</w:t>
+      </w:r>
+    </w:p>
+    <w:p>
+      <w:pPr>
+        <w:rPr>
+          <w:rFonts w:cstheme="minorHAnsi"/>
+        </w:rPr>
+      </w:pPr>
+    </w:p>
+    <w:p>
+      <w:pPr>
+        <w:rPr>
+          <w:rFonts w:cstheme="minorHAnsi"/>
+        </w:rPr>
+      </w:pPr>
+      <w:r>
+        <w:rPr>
+          <w:rFonts w:cstheme="minorHAnsi"/>
+        </w:rPr>
+        <w:t xml:space="preserve">- </w:t>
+      </w:r>
+      <w:r>
+        <w:rPr>
+          <w:rFonts w:cstheme="minorHAnsi"/>
+          <w:b/>
+          <w:bCs/>
+        </w:rPr>
+        <w:t>Conclusión</w:t>
+      </w:r>
+      <w:r>
+        <w:rPr>
+          <w:rFonts w:cstheme="minorHAnsi"/>
+        </w:rPr>
+        <w:br/>
+      </w:r>
+      <w:r>
+        <w:rPr>
+          <w:rFonts w:cstheme="minorHAnsi"/>
+        </w:rPr>
+        <w:t>El soporte técnico continuo y las actualizaciones regulares de software/servicios son aspectos importantes para el éxito continuo del proyecto en las empresas.</w:t>
+      </w:r>
+      <w:r>
+        <w:rPr>
+          <w:rFonts w:cstheme="minorHAnsi"/>
+        </w:rPr>
+        <w:br/>
+      </w:r>
+      <w:r>
+        <w:rPr>
+          <w:rFonts w:cstheme="minorHAnsi"/>
+        </w:rPr>
+        <w:t>El análisis revela una comprensión profunda de las necesidades y preferencias de nuestros potenciales clientes, tanto particulares como empresas, con 11 respuestas en total.</w:t>
+      </w:r>
+    </w:p>
+    <w:p>
+      <w:pPr>
+        <w:rPr>
+          <w:rFonts w:cstheme="minorHAnsi"/>
+        </w:rPr>
+      </w:pPr>
+      <w:r>
+        <w:rPr>
+          <w:rFonts w:cstheme="minorHAnsi"/>
+        </w:rPr>
+        <w:t xml:space="preserve">Destaca el interés en servicios de desarrollo web y consultoría tecnológica para particulares, así como la necesidad de desarrollo web y aplicaciones móviles para empresas. </w:t>
+      </w:r>
+    </w:p>
+    <w:p>
+      <w:pPr>
+        <w:rPr>
+          <w:rFonts w:cstheme="minorHAnsi"/>
+        </w:rPr>
+      </w:pPr>
+      <w:r>
+        <w:rPr>
+          <w:rFonts w:cstheme="minorHAnsi"/>
+        </w:rPr>
+        <w:t>La calidad del producto/servicio y la facilidad de uso del sitio web son factores clave en la elección de servicios en línea. La preferencia por actualizaciones semanales y reuniones virtuales y presenciales es evidente. Estos hallazgos nos permiten adaptar nuestros servicios para garantizar la satisfacción del cliente y el éxito a largo plazo de nuestros proyectos.</w:t>
+      </w:r>
+    </w:p>
+    <w:p>
+      <w:pPr>
+        <w:rPr>
+          <w:rFonts w:cstheme="minorHAnsi"/>
+        </w:rPr>
+      </w:pPr>
+    </w:p>
+    <w:p>
+      <w:pPr>
+        <w:rPr>
+          <w:rFonts w:cstheme="minorHAnsi"/>
+        </w:rPr>
+      </w:pPr>
+    </w:p>
+    <w:p>
+      <w:pPr>
+        <w:rPr>
+          <w:rFonts w:cstheme="minorHAnsi"/>
+        </w:rPr>
+      </w:pPr>
+    </w:p>
+    <w:p>
+      <w:pPr>
+        <w:rPr>
+          <w:rFonts w:cstheme="minorHAnsi"/>
+        </w:rPr>
+      </w:pPr>
+    </w:p>
+    <w:p>
+      <w:pPr>
         <w:rPr>
           <w:rFonts w:cstheme="minorHAnsi"/>
         </w:rPr>
       </w:pPr>
     </w:p>
     <w:sectPr>
-      <w:footerReference w:type="default" r:id="rId20"/>
+      <w:footerReference w:type="default" r:id="rId22"/>
       <w:pgSz w:w="11906" w:h="16838"/>
       <w:pgMar w:top="1417" w:right="1701" w:bottom="1417" w:left="1701" w:header="708" w:footer="708" w:gutter="0"/>
       <w:pgNumType w:start="0"/>
@@ -20951,6 +21286,18 @@
       <w:u w:val="single"/>
     </w:rPr>
   </w:style>
+  <w:style w:type="character" w:styleId="Mencinsinresolver">
+    <w:name w:val="Unresolved Mention"/>
+    <w:basedOn w:val="Fuentedeprrafopredeter"/>
+    <w:uiPriority w:val="99"/>
+    <w:semiHidden/>
+    <w:unhideWhenUsed/>
+    <w:rsid w:val="00E07065"/>
+    <w:rPr>
+      <w:color w:val="605E5C"/>
+      <w:shd w:val="clear" w:color="auto" w:fill="E1DFDD"/>
+    </w:rPr>
+  </w:style>
 </w:styles>
 </file>
 

</xml_diff>

<commit_message>
anadido imagenes de las respuestas
</commit_message>
<xml_diff>
--- a/Parte 1/AE-1. Plan de Empresa(parte1).docx
+++ b/Parte 1/AE-1. Plan de Empresa(parte1).docx
@@ -13251,6 +13251,7 @@
     <w:p>
       <w:pPr>
         <w:rPr>
+          <w:rStyle w:val="Hipervnculo"/>
           <w:rFonts w:cstheme="minorHAnsi"/>
         </w:rPr>
       </w:pPr>
@@ -13278,15 +13279,57 @@
           <w:t>Link a respuestas</w:t>
         </w:r>
       </w:hyperlink>
-    </w:p>
-    <w:p>
-      <w:pPr>
-        <w:rPr>
-          <w:rFonts w:cstheme="minorHAnsi"/>
-          <w:b/>
-          <w:bCs/>
-        </w:rPr>
-      </w:pPr>
+      <w:r>
+        <w:rPr>
+          <w:rStyle w:val="Hipervnculo"/>
+          <w:rFonts w:cstheme="minorHAnsi"/>
+        </w:rPr>
+        <w:t xml:space="preserve"> </w:t>
+      </w:r>
+      <w:r>
+        <w:rPr>
+          <w:rStyle w:val="Hipervnculo"/>
+          <w:rFonts w:cstheme="minorHAnsi"/>
+          <w:color w:val="000000" w:themeColor="text1"/>
+          <w:u w:val="none"/>
+          <w14:shadow w14:blurRad="38100" w14:dist="19050" w14:dir="2700000" w14:sx="100000" w14:sy="100000" w14:kx="0" w14:ky="0" w14:algn="tl">
+            <w14:schemeClr w14:val="dk1">
+              <w14:alpha w14:val="60000"/>
+            </w14:schemeClr>
+          </w14:shadow>
+          <w14:textOutline w14:w="0" w14:cap="flat" w14:cmpd="sng" w14:algn="ctr">
+            <w14:noFill/>
+            <w14:prstDash w14:val="solid"/>
+            <w14:round/>
+          </w14:textOutline>
+        </w:rPr>
+        <w:t>(si no puedes acceder, he adjuntado fotos al final de documento)</w:t>
+      </w:r>
+    </w:p>
+    <w:p>
+      <w:pPr>
+        <w:rPr>
+          <w:rFonts w:cstheme="minorHAnsi"/>
+          <w:b/>
+          <w:bCs/>
+        </w:rPr>
+      </w:pPr>
+      <w:r>
+        <w:rPr>
+          <w:rFonts w:cstheme="minorHAnsi"/>
+          <w:b/>
+          <w:bCs/>
+        </w:rPr>
+        <w:t xml:space="preserve">- </w:t>
+      </w:r>
+      <w:r>
+        <w:rPr>
+          <w:rFonts w:cstheme="minorHAnsi"/>
+          <w:b/>
+          <w:bCs/>
+        </w:rPr>
+        <w:t>Para Particulares:</w:t>
+      </w:r>
       <w:r>
         <w:rPr>
           <w:rFonts w:cstheme="minorHAnsi"/>
@@ -13298,8 +13341,128 @@
       <w:r>
         <w:rPr>
           <w:rFonts w:cstheme="minorHAnsi"/>
-          <w:b/>
-          <w:bCs/>
+        </w:rPr>
+        <w:t>Se observa un interés generalizado en servicios de desarrollo de aplicaciones web y consultoría en tecnología.</w:t>
+      </w:r>
+      <w:r>
+        <w:rPr>
+          <w:rFonts w:cstheme="minorHAnsi"/>
+        </w:rPr>
+        <w:t xml:space="preserve"> </w:t>
+      </w:r>
+    </w:p>
+    <w:p>
+      <w:pPr>
+        <w:rPr>
+          <w:rFonts w:cstheme="minorHAnsi"/>
+        </w:rPr>
+      </w:pPr>
+      <w:r>
+        <w:rPr>
+          <w:rFonts w:cstheme="minorHAnsi"/>
+        </w:rPr>
+        <w:t>La calidad del producto/servicio y la facilidad de uso del sitio web/plataforma son factores determinantes al elegir un servicio o producto en línea.</w:t>
+      </w:r>
+    </w:p>
+    <w:p>
+      <w:pPr>
+        <w:rPr>
+          <w:rFonts w:cstheme="minorHAnsi"/>
+        </w:rPr>
+      </w:pPr>
+      <w:r>
+        <w:rPr>
+          <w:rFonts w:cstheme="minorHAnsi"/>
+        </w:rPr>
+        <w:t>La mayoría prefiere recibir actualizaciones o informes sobre el progreso del proyecto de manera semanal.</w:t>
+      </w:r>
+    </w:p>
+    <w:p>
+      <w:pPr>
+        <w:rPr>
+          <w:rFonts w:cstheme="minorHAnsi"/>
+        </w:rPr>
+      </w:pPr>
+      <w:r>
+        <w:rPr>
+          <w:rFonts w:cstheme="minorHAnsi"/>
+        </w:rPr>
+        <w:t>La ubicación preferida para reuniones y colaboraciones es una mezcla de opciones virtuales y presenciales.</w:t>
+      </w:r>
+    </w:p>
+    <w:p>
+      <w:pPr>
+        <w:rPr>
+          <w:rFonts w:cstheme="minorHAnsi"/>
+          <w:b/>
+          <w:bCs/>
+        </w:rPr>
+      </w:pPr>
+      <w:r>
+        <w:rPr>
+          <w:rFonts w:cstheme="minorHAnsi"/>
+          <w:b/>
+          <w:bCs/>
+        </w:rPr>
+        <w:t>- Para Empresas:</w:t>
+      </w:r>
+      <w:r>
+        <w:rPr>
+          <w:rFonts w:cstheme="minorHAnsi"/>
+          <w:b/>
+          <w:bCs/>
+        </w:rPr>
+        <w:br/>
+      </w:r>
+      <w:r>
+        <w:rPr>
+          <w:rFonts w:cstheme="minorHAnsi"/>
+        </w:rPr>
+        <w:t>Las empresas tienen una variedad de tamaños, con una mayoría que son medianas empresas (51-250 empleados).</w:t>
+      </w:r>
+    </w:p>
+    <w:p>
+      <w:pPr>
+        <w:rPr>
+          <w:rFonts w:cstheme="minorHAnsi"/>
+        </w:rPr>
+      </w:pPr>
+      <w:r>
+        <w:rPr>
+          <w:rFonts w:cstheme="minorHAnsi"/>
+        </w:rPr>
+        <w:t>La mayoría de las empresas necesitan servicios de desarrollo de páginas web y aplicaciones móviles.</w:t>
+      </w:r>
+    </w:p>
+    <w:p>
+      <w:pPr>
+        <w:rPr>
+          <w:rFonts w:cstheme="minorHAnsi"/>
+        </w:rPr>
+      </w:pPr>
+      <w:r>
+        <w:rPr>
+          <w:rFonts w:cstheme="minorHAnsi"/>
+        </w:rPr>
+        <w:t>La mejora de la eficacia operativa y la modernización de la infraestructura tecnológica son expectativas importantes al contratar servicios de desarrollo de software.</w:t>
+      </w:r>
+    </w:p>
+    <w:p>
+      <w:pPr>
+        <w:rPr>
+          <w:rFonts w:cstheme="minorHAnsi"/>
+        </w:rPr>
+      </w:pPr>
+    </w:p>
+    <w:p>
+      <w:pPr>
+        <w:rPr>
+          <w:rFonts w:cstheme="minorHAnsi"/>
+        </w:rPr>
+      </w:pPr>
+      <w:r>
+        <w:rPr>
+          <w:rFonts w:cstheme="minorHAnsi"/>
         </w:rPr>
         <w:t xml:space="preserve">- </w:t>
       </w:r>
@@ -13309,13 +13472,11 @@
           <w:b/>
           <w:bCs/>
         </w:rPr>
-        <w:t>Para Particulares:</w:t>
-      </w:r>
-      <w:r>
-        <w:rPr>
-          <w:rFonts w:cstheme="minorHAnsi"/>
-          <w:b/>
-          <w:bCs/>
+        <w:t>Conclusión</w:t>
+      </w:r>
+      <w:r>
+        <w:rPr>
+          <w:rFonts w:cstheme="minorHAnsi"/>
         </w:rPr>
         <w:br/>
       </w:r>
@@ -13323,77 +13484,11 @@
         <w:rPr>
           <w:rFonts w:cstheme="minorHAnsi"/>
         </w:rPr>
-        <w:t>Se observa un interés generalizado en servicios de desarrollo de aplicaciones web y consultoría en tecnología.</w:t>
-      </w:r>
-    </w:p>
-    <w:p>
-      <w:pPr>
-        <w:rPr>
-          <w:rFonts w:cstheme="minorHAnsi"/>
-        </w:rPr>
-      </w:pPr>
-      <w:r>
-        <w:rPr>
-          <w:rFonts w:cstheme="minorHAnsi"/>
-        </w:rPr>
-        <w:t>La calidad del producto/servicio y la facilidad de uso del sitio web/plataforma son factores determinantes al elegir un servicio o producto en línea.</w:t>
-      </w:r>
-    </w:p>
-    <w:p>
-      <w:pPr>
-        <w:rPr>
-          <w:rFonts w:cstheme="minorHAnsi"/>
-        </w:rPr>
-      </w:pPr>
-      <w:r>
-        <w:rPr>
-          <w:rFonts w:cstheme="minorHAnsi"/>
-        </w:rPr>
-        <w:t>La mayoría prefiere recibir actualizaciones o informes sobre el progreso del proyecto de manera semanal.</w:t>
-      </w:r>
-    </w:p>
-    <w:p>
-      <w:pPr>
-        <w:rPr>
-          <w:rFonts w:cstheme="minorHAnsi"/>
-        </w:rPr>
-      </w:pPr>
-      <w:r>
-        <w:rPr>
-          <w:rFonts w:cstheme="minorHAnsi"/>
-        </w:rPr>
-        <w:t>La ubicación preferida para reuniones y colaboraciones es una mezcla de opciones virtuales y presenciales.</w:t>
-      </w:r>
-    </w:p>
-    <w:p>
-      <w:pPr>
-        <w:rPr>
-          <w:rFonts w:cstheme="minorHAnsi"/>
-          <w:b/>
-          <w:bCs/>
-        </w:rPr>
-      </w:pPr>
-      <w:r>
-        <w:rPr>
-          <w:rFonts w:cstheme="minorHAnsi"/>
-          <w:b/>
-          <w:bCs/>
-        </w:rPr>
-        <w:t xml:space="preserve">- </w:t>
-      </w:r>
-      <w:r>
-        <w:rPr>
-          <w:rFonts w:cstheme="minorHAnsi"/>
-          <w:b/>
-          <w:bCs/>
-        </w:rPr>
-        <w:t>Para Empresas:</w:t>
-      </w:r>
-      <w:r>
-        <w:rPr>
-          <w:rFonts w:cstheme="minorHAnsi"/>
-          <w:b/>
-          <w:bCs/>
+        <w:t>El soporte técnico continuo y las actualizaciones regulares de software/servicios son aspectos importantes para el éxito continuo del proyecto en las empresas.</w:t>
+      </w:r>
+      <w:r>
+        <w:rPr>
+          <w:rFonts w:cstheme="minorHAnsi"/>
         </w:rPr>
         <w:br/>
       </w:r>
@@ -13401,111 +13496,571 @@
         <w:rPr>
           <w:rFonts w:cstheme="minorHAnsi"/>
         </w:rPr>
-        <w:t>Las empresas tienen una variedad de tamaños, con una mayoría que son medianas empresas (51-250 empleados).</w:t>
-      </w:r>
-    </w:p>
-    <w:p>
-      <w:pPr>
-        <w:rPr>
-          <w:rFonts w:cstheme="minorHAnsi"/>
-        </w:rPr>
-      </w:pPr>
-      <w:r>
-        <w:rPr>
-          <w:rFonts w:cstheme="minorHAnsi"/>
-        </w:rPr>
-        <w:t>La mayoría de las empresas necesitan servicios de desarrollo de páginas web y aplicaciones móviles.</w:t>
-      </w:r>
-    </w:p>
-    <w:p>
-      <w:pPr>
-        <w:rPr>
-          <w:rFonts w:cstheme="minorHAnsi"/>
-        </w:rPr>
-      </w:pPr>
-      <w:r>
-        <w:rPr>
-          <w:rFonts w:cstheme="minorHAnsi"/>
-        </w:rPr>
-        <w:t>La mejora de la eficacia operativa y la modernización de la infraestructura tecnológica son expectativas importantes al contratar servicios de desarrollo de software.</w:t>
-      </w:r>
-    </w:p>
-    <w:p>
-      <w:pPr>
-        <w:rPr>
-          <w:rFonts w:cstheme="minorHAnsi"/>
-        </w:rPr>
-      </w:pPr>
-    </w:p>
-    <w:p>
-      <w:pPr>
-        <w:rPr>
-          <w:rFonts w:cstheme="minorHAnsi"/>
-        </w:rPr>
-      </w:pPr>
-      <w:r>
-        <w:rPr>
-          <w:rFonts w:cstheme="minorHAnsi"/>
-        </w:rPr>
-        <w:t xml:space="preserve">- </w:t>
-      </w:r>
-      <w:r>
-        <w:rPr>
-          <w:rFonts w:cstheme="minorHAnsi"/>
-          <w:b/>
-          <w:bCs/>
-        </w:rPr>
-        <w:t>Conclusión</w:t>
-      </w:r>
-      <w:r>
-        <w:rPr>
-          <w:rFonts w:cstheme="minorHAnsi"/>
-        </w:rPr>
+        <w:t>El análisis revela una comprensión profunda de las necesidades y preferencias de nuestros potenciales clientes, tanto particulares como empresas, con 11 respuestas en total.</w:t>
+      </w:r>
+    </w:p>
+    <w:p>
+      <w:pPr>
+        <w:rPr>
+          <w:rFonts w:cstheme="minorHAnsi"/>
+        </w:rPr>
+      </w:pPr>
+      <w:r>
+        <w:rPr>
+          <w:rFonts w:cstheme="minorHAnsi"/>
+        </w:rPr>
+        <w:t xml:space="preserve">Destaca el interés en servicios de desarrollo web y consultoría tecnológica para particulares, así como la necesidad de desarrollo web y aplicaciones móviles para empresas. </w:t>
+      </w:r>
+    </w:p>
+    <w:p>
+      <w:pPr>
+        <w:rPr>
+          <w:rFonts w:cstheme="minorHAnsi"/>
+        </w:rPr>
+      </w:pPr>
+      <w:r>
+        <w:rPr>
+          <w:rFonts w:cstheme="minorHAnsi"/>
+        </w:rPr>
+        <w:t>La calidad del producto/servicio y la facilidad de uso del sitio web son factores clave en la elección de servicios en línea. La preferencia por actualizaciones semanales y reuniones virtuales y presenciales es evidente. Estos hallazgos nos permiten adaptar nuestros servicios para garantizar la satisfacción del cliente y el éxito a largo plazo de nuestros proyectos.</w:t>
+      </w:r>
+    </w:p>
+    <w:p>
+      <w:pPr>
+        <w:rPr>
+          <w:rStyle w:val="Hipervnculo"/>
+          <w:rFonts w:cstheme="minorHAnsi"/>
+          <w:color w:val="auto"/>
+          <w:u w:val="none"/>
+        </w:rPr>
+      </w:pPr>
+      <w:r>
+        <w:rPr>
+          <w:rStyle w:val="Hipervnculo"/>
+          <w:rFonts w:cstheme="minorHAnsi"/>
+        </w:rPr>
+        <w:lastRenderedPageBreak/>
         <w:br/>
       </w:r>
       <w:r>
         <w:rPr>
-          <w:rFonts w:cstheme="minorHAnsi"/>
-        </w:rPr>
-        <w:t>El soporte técnico continuo y las actualizaciones regulares de software/servicios son aspectos importantes para el éxito continuo del proyecto en las empresas.</w:t>
-      </w:r>
-      <w:r>
-        <w:rPr>
-          <w:rFonts w:cstheme="minorHAnsi"/>
+          <w:noProof/>
+        </w:rPr>
+        <w:drawing>
+          <wp:inline distT="0" distB="0" distL="0" distR="0" wp14:anchorId="01AE25F9" wp14:editId="7A229BAB">
+            <wp:extent cx="5442666" cy="6648450"/>
+            <wp:effectExtent l="0" t="0" r="5715" b="0"/>
+            <wp:docPr id="1458862610" name="Imagen 1"/>
+            <wp:cNvGraphicFramePr>
+              <a:graphicFrameLocks xmlns:a="http://schemas.openxmlformats.org/drawingml/2006/main" noChangeAspect="1"/>
+            </wp:cNvGraphicFramePr>
+            <a:graphic xmlns:a="http://schemas.openxmlformats.org/drawingml/2006/main">
+              <a:graphicData uri="http://schemas.openxmlformats.org/drawingml/2006/picture">
+                <pic:pic xmlns:pic="http://schemas.openxmlformats.org/drawingml/2006/picture">
+                  <pic:nvPicPr>
+                    <pic:cNvPr id="1458862610" name=""/>
+                    <pic:cNvPicPr/>
+                  </pic:nvPicPr>
+                  <pic:blipFill>
+                    <a:blip r:embed="rId22"/>
+                    <a:stretch>
+                      <a:fillRect/>
+                    </a:stretch>
+                  </pic:blipFill>
+                  <pic:spPr>
+                    <a:xfrm>
+                      <a:off x="0" y="0"/>
+                      <a:ext cx="5442747" cy="6648549"/>
+                    </a:xfrm>
+                    <a:prstGeom prst="rect">
+                      <a:avLst/>
+                    </a:prstGeom>
+                  </pic:spPr>
+                </pic:pic>
+              </a:graphicData>
+            </a:graphic>
+          </wp:inline>
+        </w:drawing>
+      </w:r>
+    </w:p>
+    <w:p>
+      <w:pPr>
+        <w:rPr>
+          <w:rStyle w:val="Hipervnculo"/>
+          <w:rFonts w:cstheme="minorHAnsi"/>
+        </w:rPr>
+      </w:pPr>
+    </w:p>
+    <w:p>
+      <w:pPr>
+        <w:rPr>
+          <w:rStyle w:val="Hipervnculo"/>
+          <w:rFonts w:cstheme="minorHAnsi"/>
+        </w:rPr>
+      </w:pPr>
+      <w:r>
+        <w:rPr>
+          <w:noProof/>
+        </w:rPr>
+        <w:lastRenderedPageBreak/>
+        <w:drawing>
+          <wp:inline distT="0" distB="0" distL="0" distR="0" wp14:anchorId="3EA7FF2C" wp14:editId="6D7FDB14">
+            <wp:extent cx="5546219" cy="6143625"/>
+            <wp:effectExtent l="0" t="0" r="0" b="0"/>
+            <wp:docPr id="1350449542" name="Imagen 1"/>
+            <wp:cNvGraphicFramePr>
+              <a:graphicFrameLocks xmlns:a="http://schemas.openxmlformats.org/drawingml/2006/main" noChangeAspect="1"/>
+            </wp:cNvGraphicFramePr>
+            <a:graphic xmlns:a="http://schemas.openxmlformats.org/drawingml/2006/main">
+              <a:graphicData uri="http://schemas.openxmlformats.org/drawingml/2006/picture">
+                <pic:pic xmlns:pic="http://schemas.openxmlformats.org/drawingml/2006/picture">
+                  <pic:nvPicPr>
+                    <pic:cNvPr id="1350449542" name=""/>
+                    <pic:cNvPicPr/>
+                  </pic:nvPicPr>
+                  <pic:blipFill>
+                    <a:blip r:embed="rId23"/>
+                    <a:stretch>
+                      <a:fillRect/>
+                    </a:stretch>
+                  </pic:blipFill>
+                  <pic:spPr>
+                    <a:xfrm>
+                      <a:off x="0" y="0"/>
+                      <a:ext cx="5548510" cy="6146163"/>
+                    </a:xfrm>
+                    <a:prstGeom prst="rect">
+                      <a:avLst/>
+                    </a:prstGeom>
+                  </pic:spPr>
+                </pic:pic>
+              </a:graphicData>
+            </a:graphic>
+          </wp:inline>
+        </w:drawing>
+      </w:r>
+    </w:p>
+    <w:p>
+      <w:pPr>
+        <w:rPr>
+          <w:rFonts w:cstheme="minorHAnsi"/>
+        </w:rPr>
+      </w:pPr>
+      <w:r>
+        <w:rPr>
+          <w:noProof/>
+        </w:rPr>
+        <w:lastRenderedPageBreak/>
+        <w:drawing>
+          <wp:inline distT="0" distB="0" distL="0" distR="0" wp14:anchorId="00B41BC2" wp14:editId="35F3939B">
+            <wp:extent cx="5552440" cy="4864261"/>
+            <wp:effectExtent l="0" t="0" r="0" b="0"/>
+            <wp:docPr id="116245329" name="Imagen 1"/>
+            <wp:cNvGraphicFramePr>
+              <a:graphicFrameLocks xmlns:a="http://schemas.openxmlformats.org/drawingml/2006/main" noChangeAspect="1"/>
+            </wp:cNvGraphicFramePr>
+            <a:graphic xmlns:a="http://schemas.openxmlformats.org/drawingml/2006/main">
+              <a:graphicData uri="http://schemas.openxmlformats.org/drawingml/2006/picture">
+                <pic:pic xmlns:pic="http://schemas.openxmlformats.org/drawingml/2006/picture">
+                  <pic:nvPicPr>
+                    <pic:cNvPr id="116245329" name=""/>
+                    <pic:cNvPicPr/>
+                  </pic:nvPicPr>
+                  <pic:blipFill>
+                    <a:blip r:embed="rId24"/>
+                    <a:stretch>
+                      <a:fillRect/>
+                    </a:stretch>
+                  </pic:blipFill>
+                  <pic:spPr>
+                    <a:xfrm>
+                      <a:off x="0" y="0"/>
+                      <a:ext cx="5554537" cy="4866098"/>
+                    </a:xfrm>
+                    <a:prstGeom prst="rect">
+                      <a:avLst/>
+                    </a:prstGeom>
+                  </pic:spPr>
+                </pic:pic>
+              </a:graphicData>
+            </a:graphic>
+          </wp:inline>
+        </w:drawing>
+      </w:r>
+    </w:p>
+    <w:p>
+      <w:pPr>
+        <w:rPr>
+          <w:rFonts w:cstheme="minorHAnsi"/>
+          <w:b/>
+          <w:bCs/>
+        </w:rPr>
+      </w:pPr>
+      <w:r>
+        <w:rPr>
+          <w:noProof/>
+        </w:rPr>
+        <w:lastRenderedPageBreak/>
+        <w:drawing>
+          <wp:inline distT="0" distB="0" distL="0" distR="0" wp14:anchorId="0D0DF72B" wp14:editId="2FA30DB1">
+            <wp:extent cx="5400040" cy="6673850"/>
+            <wp:effectExtent l="0" t="0" r="0" b="0"/>
+            <wp:docPr id="1700191005" name="Imagen 1"/>
+            <wp:cNvGraphicFramePr>
+              <a:graphicFrameLocks xmlns:a="http://schemas.openxmlformats.org/drawingml/2006/main" noChangeAspect="1"/>
+            </wp:cNvGraphicFramePr>
+            <a:graphic xmlns:a="http://schemas.openxmlformats.org/drawingml/2006/main">
+              <a:graphicData uri="http://schemas.openxmlformats.org/drawingml/2006/picture">
+                <pic:pic xmlns:pic="http://schemas.openxmlformats.org/drawingml/2006/picture">
+                  <pic:nvPicPr>
+                    <pic:cNvPr id="1700191005" name=""/>
+                    <pic:cNvPicPr/>
+                  </pic:nvPicPr>
+                  <pic:blipFill>
+                    <a:blip r:embed="rId25"/>
+                    <a:stretch>
+                      <a:fillRect/>
+                    </a:stretch>
+                  </pic:blipFill>
+                  <pic:spPr>
+                    <a:xfrm>
+                      <a:off x="0" y="0"/>
+                      <a:ext cx="5400040" cy="6673850"/>
+                    </a:xfrm>
+                    <a:prstGeom prst="rect">
+                      <a:avLst/>
+                    </a:prstGeom>
+                  </pic:spPr>
+                </pic:pic>
+              </a:graphicData>
+            </a:graphic>
+          </wp:inline>
+        </w:drawing>
+      </w:r>
+    </w:p>
+    <w:p>
+      <w:pPr>
+        <w:rPr>
+          <w:rFonts w:cstheme="minorHAnsi"/>
+          <w:b/>
+          <w:bCs/>
+        </w:rPr>
+      </w:pPr>
+    </w:p>
+    <w:p>
+      <w:pPr>
+        <w:rPr>
+          <w:rFonts w:cstheme="minorHAnsi"/>
+          <w:b/>
+          <w:bCs/>
+        </w:rPr>
+      </w:pPr>
+    </w:p>
+    <w:p>
+      <w:pPr>
+        <w:rPr>
+          <w:rFonts w:cstheme="minorHAnsi"/>
+          <w:b/>
+          <w:bCs/>
+        </w:rPr>
+      </w:pPr>
+    </w:p>
+    <w:p>
+      <w:pPr>
+        <w:rPr>
+          <w:rFonts w:cstheme="minorHAnsi"/>
+          <w:b/>
+          <w:bCs/>
+        </w:rPr>
+      </w:pPr>
+    </w:p>
+    <w:p>
+      <w:pPr>
+        <w:rPr>
+          <w:rFonts w:cstheme="minorHAnsi"/>
+          <w:b/>
+          <w:bCs/>
+        </w:rPr>
+      </w:pPr>
+      <w:r>
+        <w:rPr>
+          <w:noProof/>
+        </w:rPr>
+        <w:lastRenderedPageBreak/>
+        <w:drawing>
+          <wp:inline distT="0" distB="0" distL="0" distR="0" wp14:anchorId="44680A7A" wp14:editId="00927ADB">
+            <wp:extent cx="5400040" cy="7397115"/>
+            <wp:effectExtent l="0" t="0" r="0" b="0"/>
+            <wp:docPr id="1616687698" name="Imagen 1"/>
+            <wp:cNvGraphicFramePr>
+              <a:graphicFrameLocks xmlns:a="http://schemas.openxmlformats.org/drawingml/2006/main" noChangeAspect="1"/>
+            </wp:cNvGraphicFramePr>
+            <a:graphic xmlns:a="http://schemas.openxmlformats.org/drawingml/2006/main">
+              <a:graphicData uri="http://schemas.openxmlformats.org/drawingml/2006/picture">
+                <pic:pic xmlns:pic="http://schemas.openxmlformats.org/drawingml/2006/picture">
+                  <pic:nvPicPr>
+                    <pic:cNvPr id="1616687698" name=""/>
+                    <pic:cNvPicPr/>
+                  </pic:nvPicPr>
+                  <pic:blipFill>
+                    <a:blip r:embed="rId26"/>
+                    <a:stretch>
+                      <a:fillRect/>
+                    </a:stretch>
+                  </pic:blipFill>
+                  <pic:spPr>
+                    <a:xfrm>
+                      <a:off x="0" y="0"/>
+                      <a:ext cx="5400040" cy="7397115"/>
+                    </a:xfrm>
+                    <a:prstGeom prst="rect">
+                      <a:avLst/>
+                    </a:prstGeom>
+                  </pic:spPr>
+                </pic:pic>
+              </a:graphicData>
+            </a:graphic>
+          </wp:inline>
+        </w:drawing>
+      </w:r>
+      <w:r>
+        <w:rPr>
+          <w:rFonts w:cstheme="minorHAnsi"/>
+          <w:b/>
+          <w:bCs/>
         </w:rPr>
         <w:br/>
       </w:r>
-      <w:r>
-        <w:rPr>
-          <w:rFonts w:cstheme="minorHAnsi"/>
-        </w:rPr>
-        <w:t>El análisis revela una comprensión profunda de las necesidades y preferencias de nuestros potenciales clientes, tanto particulares como empresas, con 11 respuestas en total.</w:t>
-      </w:r>
-    </w:p>
-    <w:p>
-      <w:pPr>
-        <w:rPr>
-          <w:rFonts w:cstheme="minorHAnsi"/>
-        </w:rPr>
-      </w:pPr>
-      <w:r>
-        <w:rPr>
-          <w:rFonts w:cstheme="minorHAnsi"/>
-        </w:rPr>
-        <w:t xml:space="preserve">Destaca el interés en servicios de desarrollo web y consultoría tecnológica para particulares, así como la necesidad de desarrollo web y aplicaciones móviles para empresas. </w:t>
-      </w:r>
-    </w:p>
-    <w:p>
-      <w:pPr>
-        <w:rPr>
-          <w:rFonts w:cstheme="minorHAnsi"/>
-        </w:rPr>
-      </w:pPr>
-      <w:r>
-        <w:rPr>
-          <w:rFonts w:cstheme="minorHAnsi"/>
-        </w:rPr>
-        <w:t>La calidad del producto/servicio y la facilidad de uso del sitio web son factores clave en la elección de servicios en línea. La preferencia por actualizaciones semanales y reuniones virtuales y presenciales es evidente. Estos hallazgos nos permiten adaptar nuestros servicios para garantizar la satisfacción del cliente y el éxito a largo plazo de nuestros proyectos.</w:t>
+    </w:p>
+    <w:p>
+      <w:pPr>
+        <w:rPr>
+          <w:rFonts w:cstheme="minorHAnsi"/>
+          <w:b/>
+          <w:bCs/>
+        </w:rPr>
+      </w:pPr>
+    </w:p>
+    <w:p>
+      <w:pPr>
+        <w:rPr>
+          <w:rFonts w:cstheme="minorHAnsi"/>
+          <w:b/>
+          <w:bCs/>
+        </w:rPr>
+      </w:pPr>
+    </w:p>
+    <w:p>
+      <w:pPr>
+        <w:rPr>
+          <w:rFonts w:cstheme="minorHAnsi"/>
+          <w:b/>
+          <w:bCs/>
+        </w:rPr>
+      </w:pPr>
+      <w:r>
+        <w:rPr>
+          <w:noProof/>
+        </w:rPr>
+        <w:lastRenderedPageBreak/>
+        <w:drawing>
+          <wp:inline distT="0" distB="0" distL="0" distR="0" wp14:anchorId="030091DE" wp14:editId="1F71EC96">
+            <wp:extent cx="5400040" cy="6165215"/>
+            <wp:effectExtent l="0" t="0" r="0" b="6985"/>
+            <wp:docPr id="812525243" name="Imagen 1"/>
+            <wp:cNvGraphicFramePr>
+              <a:graphicFrameLocks xmlns:a="http://schemas.openxmlformats.org/drawingml/2006/main" noChangeAspect="1"/>
+            </wp:cNvGraphicFramePr>
+            <a:graphic xmlns:a="http://schemas.openxmlformats.org/drawingml/2006/main">
+              <a:graphicData uri="http://schemas.openxmlformats.org/drawingml/2006/picture">
+                <pic:pic xmlns:pic="http://schemas.openxmlformats.org/drawingml/2006/picture">
+                  <pic:nvPicPr>
+                    <pic:cNvPr id="812525243" name=""/>
+                    <pic:cNvPicPr/>
+                  </pic:nvPicPr>
+                  <pic:blipFill>
+                    <a:blip r:embed="rId27"/>
+                    <a:stretch>
+                      <a:fillRect/>
+                    </a:stretch>
+                  </pic:blipFill>
+                  <pic:spPr>
+                    <a:xfrm>
+                      <a:off x="0" y="0"/>
+                      <a:ext cx="5400040" cy="6165215"/>
+                    </a:xfrm>
+                    <a:prstGeom prst="rect">
+                      <a:avLst/>
+                    </a:prstGeom>
+                  </pic:spPr>
+                </pic:pic>
+              </a:graphicData>
+            </a:graphic>
+          </wp:inline>
+        </w:drawing>
+      </w:r>
+    </w:p>
+    <w:p>
+      <w:pPr>
+        <w:rPr>
+          <w:rFonts w:cstheme="minorHAnsi"/>
+          <w:b/>
+          <w:bCs/>
+        </w:rPr>
+      </w:pPr>
+    </w:p>
+    <w:p>
+      <w:pPr>
+        <w:rPr>
+          <w:rFonts w:cstheme="minorHAnsi"/>
+          <w:b/>
+          <w:bCs/>
+        </w:rPr>
+      </w:pPr>
+    </w:p>
+    <w:p>
+      <w:pPr>
+        <w:rPr>
+          <w:rFonts w:cstheme="minorHAnsi"/>
+          <w:b/>
+          <w:bCs/>
+        </w:rPr>
+      </w:pPr>
+    </w:p>
+    <w:p>
+      <w:pPr>
+        <w:rPr>
+          <w:rFonts w:cstheme="minorHAnsi"/>
+          <w:b/>
+          <w:bCs/>
+        </w:rPr>
+      </w:pPr>
+    </w:p>
+    <w:p>
+      <w:pPr>
+        <w:rPr>
+          <w:rFonts w:cstheme="minorHAnsi"/>
+          <w:b/>
+          <w:bCs/>
+        </w:rPr>
+      </w:pPr>
+    </w:p>
+    <w:p>
+      <w:pPr>
+        <w:rPr>
+          <w:rFonts w:cstheme="minorHAnsi"/>
+          <w:b/>
+          <w:bCs/>
+        </w:rPr>
+      </w:pPr>
+    </w:p>
+    <w:p>
+      <w:pPr>
+        <w:rPr>
+          <w:rFonts w:cstheme="minorHAnsi"/>
+          <w:b/>
+          <w:bCs/>
+        </w:rPr>
+      </w:pPr>
+    </w:p>
+    <w:p>
+      <w:pPr>
+        <w:rPr>
+          <w:rFonts w:cstheme="minorHAnsi"/>
+          <w:b/>
+          <w:bCs/>
+        </w:rPr>
+      </w:pPr>
+      <w:r>
+        <w:rPr>
+          <w:noProof/>
+        </w:rPr>
+        <w:lastRenderedPageBreak/>
+        <w:drawing>
+          <wp:inline distT="0" distB="0" distL="0" distR="0" wp14:anchorId="277F7E9D" wp14:editId="5210ED27">
+            <wp:extent cx="5519718" cy="6267450"/>
+            <wp:effectExtent l="0" t="0" r="5080" b="0"/>
+            <wp:docPr id="1724764161" name="Imagen 1"/>
+            <wp:cNvGraphicFramePr>
+              <a:graphicFrameLocks xmlns:a="http://schemas.openxmlformats.org/drawingml/2006/main" noChangeAspect="1"/>
+            </wp:cNvGraphicFramePr>
+            <a:graphic xmlns:a="http://schemas.openxmlformats.org/drawingml/2006/main">
+              <a:graphicData uri="http://schemas.openxmlformats.org/drawingml/2006/picture">
+                <pic:pic xmlns:pic="http://schemas.openxmlformats.org/drawingml/2006/picture">
+                  <pic:nvPicPr>
+                    <pic:cNvPr id="1724764161" name=""/>
+                    <pic:cNvPicPr/>
+                  </pic:nvPicPr>
+                  <pic:blipFill>
+                    <a:blip r:embed="rId28"/>
+                    <a:stretch>
+                      <a:fillRect/>
+                    </a:stretch>
+                  </pic:blipFill>
+                  <pic:spPr>
+                    <a:xfrm>
+                      <a:off x="0" y="0"/>
+                      <a:ext cx="5521559" cy="6269541"/>
+                    </a:xfrm>
+                    <a:prstGeom prst="rect">
+                      <a:avLst/>
+                    </a:prstGeom>
+                  </pic:spPr>
+                </pic:pic>
+              </a:graphicData>
+            </a:graphic>
+          </wp:inline>
+        </w:drawing>
+      </w:r>
+    </w:p>
+    <w:p>
+      <w:pPr>
+        <w:rPr>
+          <w:rFonts w:cstheme="minorHAnsi"/>
+          <w:b/>
+          <w:bCs/>
+        </w:rPr>
+      </w:pPr>
+      <w:r>
+        <w:rPr>
+          <w:noProof/>
+        </w:rPr>
+        <w:lastRenderedPageBreak/>
+        <w:drawing>
+          <wp:inline distT="0" distB="0" distL="0" distR="0" wp14:anchorId="679D3A8B" wp14:editId="7C6AD290">
+            <wp:extent cx="5400040" cy="4672330"/>
+            <wp:effectExtent l="0" t="0" r="0" b="0"/>
+            <wp:docPr id="640782051" name="Imagen 1"/>
+            <wp:cNvGraphicFramePr>
+              <a:graphicFrameLocks xmlns:a="http://schemas.openxmlformats.org/drawingml/2006/main" noChangeAspect="1"/>
+            </wp:cNvGraphicFramePr>
+            <a:graphic xmlns:a="http://schemas.openxmlformats.org/drawingml/2006/main">
+              <a:graphicData uri="http://schemas.openxmlformats.org/drawingml/2006/picture">
+                <pic:pic xmlns:pic="http://schemas.openxmlformats.org/drawingml/2006/picture">
+                  <pic:nvPicPr>
+                    <pic:cNvPr id="640782051" name=""/>
+                    <pic:cNvPicPr/>
+                  </pic:nvPicPr>
+                  <pic:blipFill>
+                    <a:blip r:embed="rId29"/>
+                    <a:stretch>
+                      <a:fillRect/>
+                    </a:stretch>
+                  </pic:blipFill>
+                  <pic:spPr>
+                    <a:xfrm>
+                      <a:off x="0" y="0"/>
+                      <a:ext cx="5400040" cy="4672330"/>
+                    </a:xfrm>
+                    <a:prstGeom prst="rect">
+                      <a:avLst/>
+                    </a:prstGeom>
+                  </pic:spPr>
+                </pic:pic>
+              </a:graphicData>
+            </a:graphic>
+          </wp:inline>
+        </w:drawing>
       </w:r>
     </w:p>
     <w:p>
@@ -13544,7 +14099,7 @@
       </w:pPr>
     </w:p>
     <w:sectPr>
-      <w:footerReference w:type="default" r:id="rId22"/>
+      <w:footerReference w:type="default" r:id="rId30"/>
       <w:pgSz w:w="11906" w:h="16838"/>
       <w:pgMar w:top="1417" w:right="1701" w:bottom="1417" w:left="1701" w:header="708" w:footer="708" w:gutter="0"/>
       <w:pgNumType w:start="0"/>
@@ -21298,6 +21853,18 @@
       <w:shd w:val="clear" w:color="auto" w:fill="E1DFDD"/>
     </w:rPr>
   </w:style>
+  <w:style w:type="character" w:styleId="Hipervnculovisitado">
+    <w:name w:val="FollowedHyperlink"/>
+    <w:basedOn w:val="Fuentedeprrafopredeter"/>
+    <w:uiPriority w:val="99"/>
+    <w:semiHidden/>
+    <w:unhideWhenUsed/>
+    <w:rsid w:val="000426E2"/>
+    <w:rPr>
+      <w:color w:val="954F72" w:themeColor="followedHyperlink"/>
+      <w:u w:val="single"/>
+    </w:rPr>
+  </w:style>
 </w:styles>
 </file>
 

</xml_diff>